<commit_message>
Session notes for aug
</commit_message>
<xml_diff>
--- a/Session Notes.docx
+++ b/Session Notes.docx
@@ -2465,6 +2465,20 @@
           <w:numId w:val="7"/>
         </w:numPr>
         <w:rPr>
+          <w:sz w:val="22"/>
+          <w:szCs w:val="22"/>
+        </w:rPr>
+      </w:pPr>
+      <w:r>
+        <w:rPr/>
+        <w:t>Add the chromedriver.exe inside the project home directory</w:t>
+      </w:r>
+    </w:p>
+    <w:p>
+      <w:pPr>
+        <w:pStyle w:val="Normal"/>
+        <w:ind w:left="0"/>
+        <w:rPr>
           <w:rFonts w:ascii="Calibri" w:hAnsi="Calibri" w:eastAsia="Calibri" w:cs="Calibri" w:asciiTheme="minorAscii" w:hAnsiTheme="minorAscii" w:eastAsiaTheme="minorAscii" w:cstheme="minorAscii"/>
           <w:sz w:val="22"/>
           <w:szCs w:val="22"/>
@@ -2598,22 +2612,18 @@
         <w:rPr/>
         <w:t xml:space="preserve">get(, </w:t>
       </w:r>
-      <w:proofErr w:type="spellStart"/>
       <w:r>
         <w:rPr/>
         <w:t>gettitle</w:t>
       </w:r>
-      <w:proofErr w:type="spellEnd"/>
       <w:r>
         <w:rPr/>
         <w:t xml:space="preserve">(), </w:t>
       </w:r>
-      <w:proofErr w:type="spellStart"/>
       <w:r>
         <w:rPr/>
         <w:t>getCurrenturl</w:t>
       </w:r>
-      <w:proofErr w:type="spellEnd"/>
       <w:r>
         <w:rPr/>
         <w:t>()</w:t>
@@ -2638,6 +2648,12 @@
         </w:rPr>
         <w:t>Aug 26, 2021</w:t>
       </w:r>
+    </w:p>
+    <w:p>
+      <w:pPr>
+        <w:pStyle w:val="Normal"/>
+        <w:ind w:left="0"/>
+      </w:pPr>
     </w:p>
     <w:p>
       <w:pPr>
@@ -2646,27 +2662,147 @@
           <w:ilvl w:val="0"/>
           <w:numId w:val="7"/>
         </w:numPr>
-        <w:ind/>
-        <w:rPr>
-          <w:rFonts w:ascii="Calibri" w:hAnsi="Calibri" w:eastAsia="Calibri" w:cs="Calibri" w:asciiTheme="minorAscii" w:hAnsiTheme="minorAscii" w:eastAsiaTheme="minorAscii" w:cstheme="minorAscii"/>
-          <w:sz w:val="22"/>
-          <w:szCs w:val="22"/>
-        </w:rPr>
-      </w:pPr>
-      <w:r>
-        <w:rPr/>
-        <w:t xml:space="preserve">Click(), </w:t>
+        <w:rPr>
+          <w:sz w:val="22"/>
+          <w:szCs w:val="22"/>
+        </w:rPr>
+      </w:pPr>
+      <w:r>
+        <w:rPr/>
+        <w:t xml:space="preserve">Inspect --&gt; </w:t>
+      </w:r>
+      <w:r>
+        <w:rPr>
+          <w:highlight w:val="cyan"/>
+        </w:rPr>
+        <w:t>tagname</w:t>
+      </w:r>
+      <w:r>
+        <w:rPr/>
+        <w:t xml:space="preserve">, </w:t>
+      </w:r>
+      <w:r>
+        <w:rPr>
+          <w:highlight w:val="magenta"/>
+        </w:rPr>
+        <w:t>attribute</w:t>
+      </w:r>
+      <w:r>
+        <w:rPr/>
+        <w:t xml:space="preserve">, </w:t>
+      </w:r>
+      <w:r>
+        <w:rPr>
+          <w:highlight w:val="darkCyan"/>
+        </w:rPr>
+        <w:t>text or not</w:t>
+      </w:r>
+    </w:p>
+    <w:p>
+      <w:pPr>
+        <w:pStyle w:val="Normal"/>
+        <w:ind w:left="360"/>
+      </w:pPr>
+      <w:r>
+        <w:rPr/>
+        <w:t>&lt;</w:t>
+      </w:r>
+      <w:r>
+        <w:rPr>
+          <w:highlight w:val="cyan"/>
+        </w:rPr>
+        <w:t>a</w:t>
+      </w:r>
+      <w:r>
+        <w:rPr/>
+        <w:t xml:space="preserve"> </w:t>
       </w:r>
       <w:proofErr w:type="spellStart"/>
       <w:r>
-        <w:rPr/>
-        <w:t>sendkeys</w:t>
+        <w:rPr>
+          <w:highlight w:val="magenta"/>
+        </w:rPr>
+        <w:t>href</w:t>
       </w:r>
       <w:proofErr w:type="spellEnd"/>
       <w:r>
         <w:rPr/>
-        <w:t xml:space="preserve">(), select </w:t>
-      </w:r>
+        <w:t>="/</w:t>
+      </w:r>
+      <w:proofErr w:type="spellStart"/>
+      <w:r>
+        <w:rPr/>
+        <w:t>index.php</w:t>
+      </w:r>
+      <w:proofErr w:type="spellEnd"/>
+      <w:r>
+        <w:rPr/>
+        <w:t>/auth/</w:t>
+      </w:r>
+      <w:proofErr w:type="spellStart"/>
+      <w:r>
+        <w:rPr/>
+        <w:t>requestPasswordResetCode</w:t>
+      </w:r>
+      <w:proofErr w:type="spellEnd"/>
+      <w:r>
+        <w:rPr/>
+        <w:t xml:space="preserve">"  </w:t>
+      </w:r>
+      <w:r>
+        <w:rPr>
+          <w:highlight w:val="magenta"/>
+        </w:rPr>
+        <w:t>id</w:t>
+      </w:r>
+      <w:proofErr w:type="gramStart"/>
+      <w:r>
+        <w:rPr/>
+        <w:t>=”main</w:t>
+      </w:r>
+      <w:proofErr w:type="gramEnd"/>
+      <w:r>
+        <w:rPr/>
+        <w:t>” &gt;</w:t>
+      </w:r>
+      <w:r>
+        <w:rPr>
+          <w:highlight w:val="darkCyan"/>
+        </w:rPr>
+        <w:t xml:space="preserve">Forgot your </w:t>
+      </w:r>
+      <w:proofErr w:type="gramStart"/>
+      <w:r>
+        <w:rPr>
+          <w:highlight w:val="darkCyan"/>
+        </w:rPr>
+        <w:t>password?</w:t>
+      </w:r>
+      <w:r>
+        <w:rPr/>
+        <w:t>&lt;</w:t>
+      </w:r>
+      <w:proofErr w:type="gramEnd"/>
+      <w:r>
+        <w:rPr/>
+        <w:t>/</w:t>
+      </w:r>
+      <w:r>
+        <w:rPr>
+          <w:highlight w:val="cyan"/>
+        </w:rPr>
+        <w:t>a</w:t>
+      </w:r>
+      <w:r>
+        <w:rPr/>
+        <w:t>&gt;</w:t>
+      </w:r>
+    </w:p>
+    <w:p>
+      <w:pPr>
+        <w:pStyle w:val="Normal"/>
+        <w:ind w:left="0"/>
+      </w:pPr>
     </w:p>
     <w:p>
       <w:pPr>
@@ -2675,142 +2811,170 @@
           <w:ilvl w:val="0"/>
           <w:numId w:val="7"/>
         </w:numPr>
-        <w:rPr>
-          <w:sz w:val="22"/>
-          <w:szCs w:val="22"/>
-        </w:rPr>
-      </w:pPr>
-      <w:r>
-        <w:rPr/>
-        <w:t xml:space="preserve">Inspect --&gt; </w:t>
-      </w:r>
+        <w:ind/>
+        <w:rPr>
+          <w:rFonts w:ascii="Calibri" w:hAnsi="Calibri" w:eastAsia="Calibri" w:cs="Calibri" w:asciiTheme="minorAscii" w:hAnsiTheme="minorAscii" w:eastAsiaTheme="minorAscii" w:cstheme="minorAscii"/>
+          <w:sz w:val="22"/>
+          <w:szCs w:val="22"/>
+        </w:rPr>
+      </w:pPr>
+      <w:r>
+        <w:rPr/>
+        <w:t xml:space="preserve">Basic locator </w:t>
+      </w:r>
+    </w:p>
+    <w:p>
+      <w:pPr>
+        <w:pStyle w:val="ListParagraph"/>
+        <w:numPr>
+          <w:ilvl w:val="1"/>
+          <w:numId w:val="7"/>
+        </w:numPr>
+        <w:rPr>
+          <w:sz w:val="22"/>
+          <w:szCs w:val="22"/>
+        </w:rPr>
+      </w:pPr>
+      <w:r>
+        <w:rPr/>
+        <w:t>id</w:t>
+      </w:r>
+    </w:p>
+    <w:p>
+      <w:pPr>
+        <w:pStyle w:val="ListParagraph"/>
+        <w:numPr>
+          <w:ilvl w:val="1"/>
+          <w:numId w:val="7"/>
+        </w:numPr>
+        <w:rPr>
+          <w:sz w:val="22"/>
+          <w:szCs w:val="22"/>
+        </w:rPr>
+      </w:pPr>
+      <w:r>
+        <w:rPr/>
+        <w:t>name</w:t>
+      </w:r>
+    </w:p>
+    <w:p>
+      <w:pPr>
+        <w:pStyle w:val="ListParagraph"/>
+        <w:numPr>
+          <w:ilvl w:val="1"/>
+          <w:numId w:val="7"/>
+        </w:numPr>
+        <w:rPr>
+          <w:sz w:val="22"/>
+          <w:szCs w:val="22"/>
+        </w:rPr>
+      </w:pPr>
       <w:proofErr w:type="spellStart"/>
       <w:r>
         <w:rPr>
-          <w:highlight w:val="cyan"/>
+          <w:highlight w:val="red"/>
         </w:rPr>
         <w:t>tagname</w:t>
       </w:r>
       <w:proofErr w:type="spellEnd"/>
-      <w:r>
-        <w:rPr/>
-        <w:t xml:space="preserve">, </w:t>
-      </w:r>
-      <w:r>
-        <w:rPr>
-          <w:highlight w:val="magenta"/>
-        </w:rPr>
-        <w:t>attribute</w:t>
-      </w:r>
-      <w:r>
-        <w:rPr/>
-        <w:t xml:space="preserve">, </w:t>
-      </w:r>
-      <w:r>
-        <w:rPr>
-          <w:highlight w:val="darkCyan"/>
-        </w:rPr>
-        <w:t>text or not</w:t>
-      </w:r>
-    </w:p>
-    <w:p>
-      <w:pPr>
-        <w:pStyle w:val="Normal"/>
-        <w:ind w:left="360"/>
-      </w:pPr>
-      <w:r>
-        <w:rPr/>
-        <w:t>&lt;</w:t>
-      </w:r>
-      <w:r>
-        <w:rPr>
-          <w:highlight w:val="cyan"/>
-        </w:rPr>
-        <w:t>a</w:t>
-      </w:r>
+    </w:p>
+    <w:p>
+      <w:pPr>
+        <w:pStyle w:val="ListParagraph"/>
+        <w:numPr>
+          <w:ilvl w:val="1"/>
+          <w:numId w:val="7"/>
+        </w:numPr>
+        <w:rPr>
+          <w:sz w:val="22"/>
+          <w:szCs w:val="22"/>
+        </w:rPr>
+      </w:pPr>
+      <w:proofErr w:type="spellStart"/>
+      <w:r>
+        <w:rPr>
+          <w:highlight w:val="red"/>
+        </w:rPr>
+        <w:t>Classname</w:t>
+      </w:r>
+      <w:proofErr w:type="spellEnd"/>
       <w:r>
         <w:rPr/>
         <w:t xml:space="preserve"> </w:t>
       </w:r>
+    </w:p>
+    <w:p>
+      <w:pPr>
+        <w:pStyle w:val="ListParagraph"/>
+        <w:numPr>
+          <w:ilvl w:val="1"/>
+          <w:numId w:val="7"/>
+        </w:numPr>
+        <w:rPr>
+          <w:sz w:val="22"/>
+          <w:szCs w:val="22"/>
+        </w:rPr>
+      </w:pPr>
+      <w:commentRangeStart w:id="1344428593"/>
       <w:proofErr w:type="spellStart"/>
       <w:r>
-        <w:rPr>
-          <w:highlight w:val="magenta"/>
-        </w:rPr>
-        <w:t>href</w:t>
+        <w:rPr/>
+        <w:t>linktext</w:t>
       </w:r>
       <w:proofErr w:type="spellEnd"/>
       <w:r>
         <w:rPr/>
-        <w:t>="/</w:t>
+        <w:t xml:space="preserve"> </w:t>
+      </w:r>
+    </w:p>
+    <w:p>
+      <w:pPr>
+        <w:pStyle w:val="ListParagraph"/>
+        <w:numPr>
+          <w:ilvl w:val="1"/>
+          <w:numId w:val="7"/>
+        </w:numPr>
+        <w:rPr>
+          <w:sz w:val="22"/>
+          <w:szCs w:val="22"/>
+        </w:rPr>
+      </w:pPr>
+      <w:r>
+        <w:rPr/>
+        <w:t xml:space="preserve">Partial link text </w:t>
+      </w:r>
+      <w:commentRangeEnd w:id="1344428593"/>
+      <w:r>
+        <w:rPr>
+          <w:rStyle w:val="CommentReference"/>
+        </w:rPr>
+        <w:commentReference w:id="1344428593"/>
+      </w:r>
+    </w:p>
+    <w:p>
+      <w:pPr>
+        <w:pStyle w:val="Normal"/>
+        <w:ind w:left="0"/>
+      </w:pPr>
+    </w:p>
+    <w:p>
+      <w:pPr>
+        <w:pStyle w:val="Normal"/>
+        <w:ind w:left="0"/>
+      </w:pPr>
+      <w:r>
+        <w:rPr/>
+        <w:t xml:space="preserve">When the locator is duplicate then </w:t>
       </w:r>
       <w:proofErr w:type="spellStart"/>
       <w:r>
         <w:rPr/>
-        <w:t>index.php</w:t>
+        <w:t>findelement</w:t>
       </w:r>
       <w:proofErr w:type="spellEnd"/>
       <w:r>
         <w:rPr/>
-        <w:t>/auth/</w:t>
-      </w:r>
-      <w:proofErr w:type="spellStart"/>
-      <w:r>
-        <w:rPr/>
-        <w:t>requestPasswordResetCode</w:t>
-      </w:r>
-      <w:proofErr w:type="spellEnd"/>
-      <w:r>
-        <w:rPr/>
-        <w:t xml:space="preserve">"  </w:t>
-      </w:r>
-      <w:r>
-        <w:rPr>
-          <w:highlight w:val="magenta"/>
-        </w:rPr>
-        <w:t>id</w:t>
-      </w:r>
-      <w:proofErr w:type="gramStart"/>
-      <w:r>
-        <w:rPr/>
-        <w:t>=”main</w:t>
-      </w:r>
-      <w:proofErr w:type="gramEnd"/>
-      <w:r>
-        <w:rPr/>
-        <w:t>” &gt;</w:t>
-      </w:r>
-      <w:r>
-        <w:rPr>
-          <w:highlight w:val="darkCyan"/>
-        </w:rPr>
-        <w:t xml:space="preserve">Forgot your </w:t>
-      </w:r>
-      <w:proofErr w:type="gramStart"/>
-      <w:r>
-        <w:rPr>
-          <w:highlight w:val="darkCyan"/>
-        </w:rPr>
-        <w:t>password?</w:t>
-      </w:r>
-      <w:r>
-        <w:rPr/>
-        <w:t>&lt;</w:t>
-      </w:r>
-      <w:proofErr w:type="gramEnd"/>
-      <w:r>
-        <w:rPr/>
-        <w:t>/</w:t>
-      </w:r>
-      <w:r>
-        <w:rPr>
-          <w:highlight w:val="cyan"/>
-        </w:rPr>
-        <w:t>a</w:t>
-      </w:r>
-      <w:r>
-        <w:rPr/>
-        <w:t>&gt;</w:t>
+        <w:t xml:space="preserve"> will pick the first one.</w:t>
       </w:r>
     </w:p>
     <w:p>
@@ -2826,6 +2990,70 @@
           <w:ilvl w:val="0"/>
           <w:numId w:val="7"/>
         </w:numPr>
+        <w:rPr>
+          <w:rFonts w:ascii="Calibri" w:hAnsi="Calibri" w:eastAsia="Calibri" w:cs="Calibri" w:asciiTheme="minorAscii" w:hAnsiTheme="minorAscii" w:eastAsiaTheme="minorAscii" w:cstheme="minorAscii"/>
+          <w:sz w:val="22"/>
+          <w:szCs w:val="22"/>
+        </w:rPr>
+      </w:pPr>
+      <w:r>
+        <w:rPr/>
+        <w:t>Click(</w:t>
+      </w:r>
+      <w:r>
+        <w:rPr/>
+        <w:t xml:space="preserve">), </w:t>
+      </w:r>
+      <w:proofErr w:type="spellStart"/>
+      <w:r>
+        <w:rPr/>
+        <w:t>sendkeys</w:t>
+      </w:r>
+      <w:proofErr w:type="spellEnd"/>
+      <w:r>
+        <w:rPr/>
+        <w:t>(), select</w:t>
+      </w:r>
+    </w:p>
+    <w:p>
+      <w:pPr>
+        <w:pStyle w:val="ListParagraph"/>
+        <w:numPr>
+          <w:ilvl w:val="0"/>
+          <w:numId w:val="7"/>
+        </w:numPr>
+        <w:rPr>
+          <w:rFonts w:ascii="Calibri" w:hAnsi="Calibri" w:eastAsia="Calibri" w:cs="Calibri" w:asciiTheme="minorAscii" w:hAnsiTheme="minorAscii" w:eastAsiaTheme="minorAscii" w:cstheme="minorAscii"/>
+          <w:sz w:val="22"/>
+          <w:szCs w:val="22"/>
+        </w:rPr>
+      </w:pPr>
+      <w:r>
+        <w:rPr/>
+        <w:t xml:space="preserve">Exception in thread "main" </w:t>
+      </w:r>
+      <w:r>
+        <w:rPr/>
+        <w:t>org.openqa.selenium.</w:t>
+      </w:r>
+      <w:r>
+        <w:rPr>
+          <w:highlight w:val="yellow"/>
+        </w:rPr>
+        <w:t>NoSuchElementException</w:t>
+      </w:r>
+      <w:r>
+        <w:rPr/>
+        <w:t>:</w:t>
+      </w:r>
+    </w:p>
+    <w:p>
+      <w:pPr>
+        <w:pStyle w:val="ListParagraph"/>
+        <w:numPr>
+          <w:ilvl w:val="0"/>
+          <w:numId w:val="7"/>
+        </w:numPr>
         <w:ind/>
         <w:rPr>
           <w:rFonts w:ascii="Calibri" w:hAnsi="Calibri" w:eastAsia="Calibri" w:cs="Calibri" w:asciiTheme="minorAscii" w:hAnsiTheme="minorAscii" w:eastAsiaTheme="minorAscii" w:cstheme="minorAscii"/>
@@ -2835,7 +3063,7 @@
       </w:pPr>
       <w:r>
         <w:rPr/>
-        <w:t xml:space="preserve">Basic locator </w:t>
+        <w:t xml:space="preserve">Advance locator </w:t>
       </w:r>
     </w:p>
     <w:p>
@@ -2852,7 +3080,7 @@
       </w:pPr>
       <w:r>
         <w:rPr/>
-        <w:t>id</w:t>
+        <w:t xml:space="preserve">Xpath </w:t>
       </w:r>
     </w:p>
     <w:p>
@@ -2869,7 +3097,26 @@
       </w:pPr>
       <w:r>
         <w:rPr/>
-        <w:t>name</w:t>
+        <w:t xml:space="preserve">CSS </w:t>
+      </w:r>
+    </w:p>
+    <w:p>
+      <w:pPr>
+        <w:pStyle w:val="ListParagraph"/>
+        <w:numPr>
+          <w:ilvl w:val="0"/>
+          <w:numId w:val="7"/>
+        </w:numPr>
+        <w:ind/>
+        <w:rPr>
+          <w:rFonts w:ascii="Calibri" w:hAnsi="Calibri" w:eastAsia="Calibri" w:cs="Calibri" w:asciiTheme="minorAscii" w:hAnsiTheme="minorAscii" w:eastAsiaTheme="minorAscii" w:cstheme="minorAscii"/>
+          <w:sz w:val="22"/>
+          <w:szCs w:val="22"/>
+        </w:rPr>
+      </w:pPr>
+      <w:r>
+        <w:rPr/>
+        <w:t xml:space="preserve">Synchronization </w:t>
       </w:r>
     </w:p>
     <w:p>
@@ -2886,14 +3133,14 @@
       </w:pPr>
       <w:r>
         <w:rPr/>
-        <w:t>tagname</w:t>
-      </w:r>
-    </w:p>
-    <w:p>
-      <w:pPr>
-        <w:pStyle w:val="ListParagraph"/>
-        <w:numPr>
-          <w:ilvl w:val="1"/>
+        <w:t xml:space="preserve">Conditional wait </w:t>
+      </w:r>
+    </w:p>
+    <w:p>
+      <w:pPr>
+        <w:pStyle w:val="ListParagraph"/>
+        <w:numPr>
+          <w:ilvl w:val="2"/>
           <w:numId w:val="7"/>
         </w:numPr>
         <w:rPr>
@@ -2903,14 +3150,14 @@
       </w:pPr>
       <w:r>
         <w:rPr/>
-        <w:t xml:space="preserve">Classname </w:t>
-      </w:r>
-    </w:p>
-    <w:p>
-      <w:pPr>
-        <w:pStyle w:val="ListParagraph"/>
-        <w:numPr>
-          <w:ilvl w:val="1"/>
+        <w:t xml:space="preserve">Implicit wait </w:t>
+      </w:r>
+    </w:p>
+    <w:p>
+      <w:pPr>
+        <w:pStyle w:val="ListParagraph"/>
+        <w:numPr>
+          <w:ilvl w:val="2"/>
           <w:numId w:val="7"/>
         </w:numPr>
         <w:rPr>
@@ -2920,155 +3167,8 @@
       </w:pPr>
       <w:r>
         <w:rPr/>
-        <w:t xml:space="preserve">linktext </w:t>
-      </w:r>
-    </w:p>
-    <w:p>
-      <w:pPr>
-        <w:pStyle w:val="ListParagraph"/>
-        <w:numPr>
-          <w:ilvl w:val="1"/>
-          <w:numId w:val="7"/>
-        </w:numPr>
-        <w:rPr>
-          <w:sz w:val="22"/>
-          <w:szCs w:val="22"/>
-        </w:rPr>
-      </w:pPr>
-      <w:r>
-        <w:rPr/>
-        <w:t xml:space="preserve">Partial link text </w:t>
-      </w:r>
-    </w:p>
-    <w:p>
-      <w:pPr>
-        <w:pStyle w:val="Normal"/>
-        <w:ind w:left="0"/>
-      </w:pPr>
-    </w:p>
-    <w:p>
-      <w:pPr>
-        <w:pStyle w:val="Normal"/>
-        <w:ind w:left="0"/>
-      </w:pPr>
-      <w:r>
-        <w:rPr/>
-        <w:t xml:space="preserve">When the locator is duplicate then </w:t>
-      </w:r>
-      <w:proofErr w:type="spellStart"/>
-      <w:r>
-        <w:rPr/>
-        <w:t>findelement</w:t>
-      </w:r>
-      <w:proofErr w:type="spellEnd"/>
-      <w:r>
-        <w:rPr/>
-        <w:t xml:space="preserve"> will pick the first one.</w:t>
-      </w:r>
-    </w:p>
-    <w:p>
-      <w:pPr>
-        <w:pStyle w:val="Normal"/>
-        <w:ind w:left="0"/>
-      </w:pPr>
-    </w:p>
-    <w:p>
-      <w:pPr>
-        <w:pStyle w:val="ListParagraph"/>
-        <w:numPr>
-          <w:ilvl w:val="0"/>
-          <w:numId w:val="7"/>
-        </w:numPr>
-        <w:rPr>
-          <w:rFonts w:ascii="Calibri" w:hAnsi="Calibri" w:eastAsia="Calibri" w:cs="Calibri" w:asciiTheme="minorAscii" w:hAnsiTheme="minorAscii" w:eastAsiaTheme="minorAscii" w:cstheme="minorAscii"/>
-          <w:sz w:val="22"/>
-          <w:szCs w:val="22"/>
-        </w:rPr>
-      </w:pPr>
-      <w:r>
-        <w:rPr/>
-        <w:t xml:space="preserve">Exception in thread "main" </w:t>
-      </w:r>
-      <w:proofErr w:type="spellStart"/>
-      <w:r>
-        <w:rPr/>
-        <w:t>org.openqa.selenium.</w:t>
-      </w:r>
-      <w:r>
-        <w:rPr>
-          <w:highlight w:val="yellow"/>
-        </w:rPr>
-        <w:t>NoSuchElementException</w:t>
-      </w:r>
-      <w:proofErr w:type="spellEnd"/>
-      <w:r>
-        <w:rPr/>
-        <w:t>:</w:t>
-      </w:r>
-    </w:p>
-    <w:p>
-      <w:pPr>
-        <w:pStyle w:val="ListParagraph"/>
-        <w:numPr>
-          <w:ilvl w:val="0"/>
-          <w:numId w:val="7"/>
-        </w:numPr>
-        <w:rPr>
-          <w:rFonts w:ascii="Calibri" w:hAnsi="Calibri" w:eastAsia="Calibri" w:cs="Calibri" w:asciiTheme="minorAscii" w:hAnsiTheme="minorAscii" w:eastAsiaTheme="minorAscii" w:cstheme="minorAscii"/>
-          <w:sz w:val="22"/>
-          <w:szCs w:val="22"/>
-        </w:rPr>
-      </w:pPr>
-      <w:r>
-        <w:rPr/>
-        <w:t>Advance Locators</w:t>
-      </w:r>
-    </w:p>
-    <w:p>
-      <w:pPr>
-        <w:pStyle w:val="ListParagraph"/>
-        <w:numPr>
-          <w:ilvl w:val="1"/>
-          <w:numId w:val="7"/>
-        </w:numPr>
-        <w:rPr>
-          <w:sz w:val="22"/>
-          <w:szCs w:val="22"/>
-        </w:rPr>
-      </w:pPr>
-      <w:r>
-        <w:rPr/>
-        <w:t>Xpath</w:t>
-      </w:r>
-    </w:p>
-    <w:p>
-      <w:pPr>
-        <w:pStyle w:val="ListParagraph"/>
-        <w:numPr>
-          <w:ilvl w:val="1"/>
-          <w:numId w:val="7"/>
-        </w:numPr>
-        <w:rPr>
-          <w:sz w:val="22"/>
-          <w:szCs w:val="22"/>
-        </w:rPr>
-      </w:pPr>
-      <w:r>
-        <w:rPr/>
-        <w:t>CSS</w:t>
-      </w:r>
-    </w:p>
-    <w:p>
-      <w:pPr>
-        <w:pStyle w:val="Normal"/>
-        <w:ind w:left="0"/>
-      </w:pPr>
-    </w:p>
-    <w:p>
-      <w:pPr>
-        <w:pStyle w:val="Normal"/>
-        <w:ind w:left="0"/>
-      </w:pPr>
+        <w:t xml:space="preserve">Explicit wait </w:t>
+      </w:r>
     </w:p>
     <w:p>
       <w:pPr>
@@ -3906,6 +4006,23 @@
       </w:r>
     </w:p>
   </w:comment>
+  <w:comment w:initials="BD" w:author="Balaji Dinakaran" w:date="2021-08-30T19:08:41" w:id="1344428593">
+    <w:p>
+      <w:pPr>
+        <w:pStyle w:val="CommentText"/>
+      </w:pPr>
+      <w:r>
+        <w:rPr/>
+        <w:t>tagname should be "a"</w:t>
+      </w:r>
+      <w:r>
+        <w:rPr>
+          <w:rStyle w:val="CommentReference"/>
+        </w:rPr>
+        <w:annotationRef/>
+      </w:r>
+    </w:p>
+  </w:comment>
 </w:comments>
 </file>
 
@@ -3914,6 +4031,7 @@
   <w15:commentEx w15:done="0" w15:paraId="4E36E79A"/>
   <w15:commentEx w15:done="0" w15:paraId="370C5E53"/>
   <w15:commentEx w15:done="0" w15:paraId="49E1A4BC"/>
+  <w15:commentEx w15:done="0" w15:paraId="014B00EC"/>
 </w15:commentsEx>
 </file>
 
@@ -3921,6 +4039,7 @@
 <w16cex:commentsExtensible xmlns:w16="http://schemas.microsoft.com/office/word/2018/wordml" xmlns:w16cex="http://schemas.microsoft.com/office/word/2018/wordml/cex" xmlns:mc="http://schemas.openxmlformats.org/markup-compatibility/2006" mc:Ignorable="w16 w16cex">
   <w16cex:commentExtensible w16cex:durableId="5FA76A01" w16cex:dateUtc="2021-08-10T12:18:38.78Z"/>
   <w16cex:commentExtensible w16cex:durableId="22D1E8E2" w16cex:dateUtc="2021-08-10T12:19:02.808Z"/>
+  <w16cex:commentExtensible w16cex:durableId="24921F1C" w16cex:dateUtc="2021-08-30T13:38:41.965Z"/>
 </w16cex:commentsExtensible>
 </file>
 
@@ -3929,6 +4048,7 @@
   <w16cid:commentId w16cid:paraId="4E36E79A" w16cid:durableId="3C1EAC47"/>
   <w16cid:commentId w16cid:paraId="370C5E53" w16cid:durableId="5FA76A01"/>
   <w16cid:commentId w16cid:paraId="49E1A4BC" w16cid:durableId="22D1E8E2"/>
+  <w16cid:commentId w16cid:paraId="014B00EC" w16cid:durableId="24921F1C"/>
 </w16cid:commentsIds>
 </file>
 

</xml_diff>

<commit_message>
session notes for Sep 1
</commit_message>
<xml_diff>
--- a/Session Notes.docx
+++ b/Session Notes.docx
@@ -3446,18 +3446,105 @@
     </w:p>
     <w:p>
       <w:pPr>
+        <w:pStyle w:val="Normal"/>
+        <w:rPr>
+          <w:highlight w:val="yellow"/>
+        </w:rPr>
+      </w:pPr>
+      <w:r>
+        <w:rPr>
+          <w:highlight w:val="yellow"/>
+        </w:rPr>
+        <w:t>Sep 1, 2021</w:t>
+      </w:r>
+      <w:r>
+        <w:rPr/>
+        <w:t xml:space="preserve"> </w:t>
+      </w:r>
+    </w:p>
+    <w:p>
+      <w:pPr>
+        <w:pStyle w:val="Normal"/>
+        <w:ind w:left="0"/>
+      </w:pPr>
+      <w:r>
+        <w:rPr/>
+        <w:t xml:space="preserve">Completed topic - Browser launch, maximize, implicit wait, navigate </w:t>
+      </w:r>
+      <w:proofErr w:type="spellStart"/>
+      <w:r>
+        <w:rPr/>
+        <w:t>url</w:t>
+      </w:r>
+      <w:proofErr w:type="spellEnd"/>
+      <w:r>
+        <w:rPr/>
+        <w:t xml:space="preserve">, click, </w:t>
+      </w:r>
+      <w:proofErr w:type="spellStart"/>
+      <w:r>
+        <w:rPr/>
+        <w:t>sendkeys</w:t>
+      </w:r>
+      <w:proofErr w:type="spellEnd"/>
+      <w:r>
+        <w:rPr/>
+        <w:t xml:space="preserve">, gettext  </w:t>
+      </w:r>
+    </w:p>
+    <w:p>
+      <w:pPr>
+        <w:pStyle w:val="Normal"/>
+        <w:ind w:left="0"/>
+      </w:pPr>
+    </w:p>
+    <w:p>
+      <w:pPr>
+        <w:pStyle w:val="Normal"/>
+        <w:ind w:left="0"/>
+      </w:pPr>
+      <w:r>
+        <w:rPr/>
+        <w:t xml:space="preserve">Xpath:- </w:t>
+      </w:r>
+    </w:p>
+    <w:p>
+      <w:pPr>
+        <w:pStyle w:val="Normal"/>
+        <w:ind w:left="0"/>
+      </w:pPr>
+      <w:hyperlink r:id="R8f8b8ea81ee34684">
+        <w:r>
+          <w:rPr>
+            <w:rStyle w:val="Hyperlink"/>
+          </w:rPr>
+          <w:t>https://www.guru99.com/xpath-selenium.html</w:t>
+        </w:r>
+      </w:hyperlink>
+    </w:p>
+    <w:p>
+      <w:pPr>
+        <w:pStyle w:val="Normal"/>
+        <w:ind w:left="0"/>
+      </w:pPr>
+    </w:p>
+    <w:p>
+      <w:pPr>
         <w:pStyle w:val="ListParagraph"/>
         <w:numPr>
           <w:ilvl w:val="0"/>
           <w:numId w:val="7"/>
         </w:numPr>
-        <w:ind/>
         <w:rPr>
           <w:rFonts w:ascii="Calibri" w:hAnsi="Calibri" w:eastAsia="Calibri" w:cs="Calibri" w:asciiTheme="minorAscii" w:hAnsiTheme="minorAscii" w:eastAsiaTheme="minorAscii" w:cstheme="minorAscii"/>
           <w:sz w:val="22"/>
           <w:szCs w:val="22"/>
         </w:rPr>
       </w:pPr>
+      <w:r>
+        <w:rPr/>
+        <w:t>Get text from the web page.</w:t>
+      </w:r>
     </w:p>
     <w:p>
       <w:pPr>
@@ -3470,6 +3557,40 @@
         <w:pStyle w:val="Normal"/>
         <w:ind w:left="0"/>
       </w:pPr>
+    </w:p>
+    <w:p>
+      <w:pPr>
+        <w:pStyle w:val="Normal"/>
+        <w:ind w:left="0"/>
+      </w:pPr>
+    </w:p>
+    <w:p>
+      <w:pPr>
+        <w:pStyle w:val="Normal"/>
+        <w:ind w:left="0"/>
+      </w:pPr>
+      <w:r>
+        <w:rPr/>
+        <w:t xml:space="preserve">Yet to complete </w:t>
+      </w:r>
+    </w:p>
+    <w:p>
+      <w:pPr>
+        <w:pStyle w:val="Normal"/>
+        <w:ind w:left="0"/>
+      </w:pPr>
+      <w:r>
+        <w:rPr/>
+        <w:t xml:space="preserve">Select, </w:t>
+      </w:r>
+      <w:r>
+        <w:rPr/>
+        <w:t>get attributes</w:t>
+      </w:r>
+      <w:r>
+        <w:rPr/>
+        <w:t xml:space="preserve">, </w:t>
+      </w:r>
     </w:p>
     <w:p>
       <w:pPr>

</xml_diff>

<commit_message>
session notes and xpath
</commit_message>
<xml_diff>
--- a/Session Notes.docx
+++ b/Session Notes.docx
@@ -3505,6 +3505,26 @@
     </w:p>
     <w:p>
       <w:pPr>
+        <w:pStyle w:val="Normal"/>
+        <w:ind w:left="1620"/>
+      </w:pPr>
+      <w:r>
+        <w:rPr/>
+        <w:t xml:space="preserve">Class – WebDriverWait </w:t>
+      </w:r>
+    </w:p>
+    <w:p>
+      <w:pPr>
+        <w:pStyle w:val="Normal"/>
+        <w:ind w:left="1620"/>
+      </w:pPr>
+      <w:r>
+        <w:rPr/>
+        <w:t xml:space="preserve">Non-static – until (condition) </w:t>
+      </w:r>
+    </w:p>
+    <w:p>
+      <w:pPr>
         <w:pStyle w:val="ListParagraph"/>
         <w:numPr>
           <w:ilvl w:val="0"/>
@@ -4224,8 +4244,81 @@
     </w:p>
     <w:p>
       <w:pPr>
-        <w:pStyle w:val="Normal"/>
-        <w:ind w:left="0"/>
+        <w:pStyle w:val="ListParagraph"/>
+        <w:numPr>
+          <w:ilvl w:val="0"/>
+          <w:numId w:val="7"/>
+        </w:numPr>
+        <w:ind/>
+        <w:rPr>
+          <w:rFonts w:ascii="Calibri" w:hAnsi="Calibri" w:eastAsia="Calibri" w:cs="Calibri" w:asciiTheme="minorAscii" w:hAnsiTheme="minorAscii" w:eastAsiaTheme="minorAscii" w:cstheme="minorAscii"/>
+          <w:sz w:val="22"/>
+          <w:szCs w:val="22"/>
+        </w:rPr>
+      </w:pPr>
+      <w:r>
+        <w:rPr/>
+        <w:t>Hands- on</w:t>
+      </w:r>
+    </w:p>
+    <w:p>
+      <w:pPr>
+        <w:pStyle w:val="Normal"/>
+      </w:pPr>
+      <w:r>
+        <w:rPr/>
+        <w:t xml:space="preserve">Sep 10, 2021 </w:t>
+      </w:r>
+    </w:p>
+    <w:p>
+      <w:pPr>
+        <w:pStyle w:val="ListParagraph"/>
+        <w:numPr>
+          <w:ilvl w:val="0"/>
+          <w:numId w:val="7"/>
+        </w:numPr>
+        <w:rPr>
+          <w:rFonts w:ascii="Calibri" w:hAnsi="Calibri" w:eastAsia="Calibri" w:cs="Calibri" w:asciiTheme="minorAscii" w:hAnsiTheme="minorAscii" w:eastAsiaTheme="minorAscii" w:cstheme="minorAscii"/>
+          <w:sz w:val="22"/>
+          <w:szCs w:val="22"/>
+        </w:rPr>
+      </w:pPr>
+      <w:r>
+        <w:rPr/>
+        <w:t xml:space="preserve">Alert – </w:t>
+      </w:r>
+      <w:proofErr w:type="spellStart"/>
+      <w:r>
+        <w:rPr/>
+        <w:t>javascrtipt</w:t>
+      </w:r>
+      <w:proofErr w:type="spellEnd"/>
+      <w:r>
+        <w:rPr/>
+        <w:t xml:space="preserve"> handle </w:t>
+      </w:r>
+    </w:p>
+    <w:p>
+      <w:pPr>
+        <w:pStyle w:val="ListParagraph"/>
+        <w:numPr>
+          <w:ilvl w:val="0"/>
+          <w:numId w:val="7"/>
+        </w:numPr>
+        <w:rPr>
+          <w:rFonts w:ascii="Calibri" w:hAnsi="Calibri" w:eastAsia="Calibri" w:cs="Calibri" w:asciiTheme="minorAscii" w:hAnsiTheme="minorAscii" w:eastAsiaTheme="minorAscii" w:cstheme="minorAscii"/>
+          <w:sz w:val="22"/>
+          <w:szCs w:val="22"/>
+        </w:rPr>
+      </w:pPr>
+      <w:r>
+        <w:rPr/>
+        <w:t xml:space="preserve">Explicit wait </w:t>
+      </w:r>
+    </w:p>
+    <w:p>
+      <w:pPr>
+        <w:pStyle w:val="Normal"/>
       </w:pPr>
     </w:p>
     <w:p>

</xml_diff>

<commit_message>
session notes - updated
</commit_message>
<xml_diff>
--- a/Session Notes.docx
+++ b/Session Notes.docx
@@ -4880,12 +4880,10 @@
         <w:rPr/>
         <w:t xml:space="preserve">Create Test method using </w:t>
       </w:r>
-      <w:proofErr w:type="spellStart"/>
       <w:r>
         <w:rPr/>
         <w:t>testng</w:t>
       </w:r>
-      <w:proofErr w:type="spellEnd"/>
       <w:r>
         <w:rPr/>
         <w:t xml:space="preserve"> @Test annotations </w:t>
@@ -5323,16 +5321,665 @@
         <w:rPr/>
         <w:t xml:space="preserve">Creating </w:t>
       </w:r>
+      <w:r>
+        <w:rPr/>
+        <w:t>TestCase</w:t>
+      </w:r>
+      <w:r>
+        <w:rPr/>
+        <w:t xml:space="preserve"> in new test class – hands-on – creating test method for MessagesTest </w:t>
+      </w:r>
+    </w:p>
+    <w:p>
+      <w:pPr>
+        <w:pStyle w:val="Normal"/>
+        <w:ind/>
+        <w:rPr>
+          <w:highlight w:val="yellow"/>
+        </w:rPr>
+      </w:pPr>
+      <w:r>
+        <w:rPr>
+          <w:highlight w:val="yellow"/>
+        </w:rPr>
+        <w:t>Sep 21, 2021</w:t>
+      </w:r>
+    </w:p>
+    <w:p>
+      <w:pPr>
+        <w:pStyle w:val="ListParagraph"/>
+        <w:numPr>
+          <w:ilvl w:val="0"/>
+          <w:numId w:val="12"/>
+        </w:numPr>
+        <w:ind/>
+        <w:rPr>
+          <w:rFonts w:ascii="Calibri" w:hAnsi="Calibri" w:eastAsia="Calibri" w:cs="Calibri" w:asciiTheme="minorAscii" w:hAnsiTheme="minorAscii" w:eastAsiaTheme="minorAscii" w:cstheme="minorAscii"/>
+          <w:sz w:val="22"/>
+          <w:szCs w:val="22"/>
+        </w:rPr>
+      </w:pPr>
+      <w:r>
+        <w:rPr/>
+        <w:t>Data Provider</w:t>
+      </w:r>
+      <w:r>
+        <w:rPr/>
+        <w:t xml:space="preserve"> </w:t>
+      </w:r>
+    </w:p>
+    <w:p>
+      <w:pPr>
+        <w:pStyle w:val="ListParagraph"/>
+        <w:numPr>
+          <w:ilvl w:val="1"/>
+          <w:numId w:val="12"/>
+        </w:numPr>
+        <w:rPr>
+          <w:sz w:val="22"/>
+          <w:szCs w:val="22"/>
+        </w:rPr>
+      </w:pPr>
+      <w:r>
+        <w:rPr/>
+        <w:t>Create @Test with parameters</w:t>
+      </w:r>
+    </w:p>
+    <w:p>
+      <w:pPr>
+        <w:pStyle w:val="ListParagraph"/>
+        <w:numPr>
+          <w:ilvl w:val="1"/>
+          <w:numId w:val="12"/>
+        </w:numPr>
+        <w:rPr>
+          <w:sz w:val="22"/>
+          <w:szCs w:val="22"/>
+        </w:rPr>
+      </w:pPr>
+      <w:r>
+        <w:rPr/>
+        <w:t xml:space="preserve">Create a method that return two dim array. </w:t>
+      </w:r>
+    </w:p>
+    <w:p>
+      <w:pPr>
+        <w:pStyle w:val="ListParagraph"/>
+        <w:numPr>
+          <w:ilvl w:val="1"/>
+          <w:numId w:val="12"/>
+        </w:numPr>
+        <w:rPr>
+          <w:sz w:val="22"/>
+          <w:szCs w:val="22"/>
+        </w:rPr>
+      </w:pPr>
+      <w:r>
+        <w:rPr/>
+        <w:t xml:space="preserve">Provide @DataProvider annotation to that method </w:t>
+      </w:r>
+    </w:p>
+    <w:p>
+      <w:pPr>
+        <w:pStyle w:val="ListParagraph"/>
+        <w:numPr>
+          <w:ilvl w:val="1"/>
+          <w:numId w:val="12"/>
+        </w:numPr>
+        <w:rPr>
+          <w:sz w:val="22"/>
+          <w:szCs w:val="22"/>
+        </w:rPr>
+      </w:pPr>
+      <w:r>
+        <w:rPr/>
+        <w:t>Connect the @DataProvider method to the @Test method</w:t>
+      </w:r>
+    </w:p>
+    <w:p>
+      <w:pPr>
+        <w:pStyle w:val="ListParagraph"/>
+        <w:numPr>
+          <w:ilvl w:val="0"/>
+          <w:numId w:val="12"/>
+        </w:numPr>
+        <w:bidi w:val="0"/>
+        <w:spacing w:before="0" w:beforeAutospacing="off" w:after="160" w:afterAutospacing="off" w:line="259" w:lineRule="auto"/>
+        <w:ind w:left="720" w:right="0" w:hanging="360"/>
+        <w:jc w:val="left"/>
+        <w:rPr>
+          <w:rFonts w:ascii="Calibri" w:hAnsi="Calibri" w:eastAsia="Calibri" w:cs="Calibri" w:asciiTheme="minorAscii" w:hAnsiTheme="minorAscii" w:eastAsiaTheme="minorAscii" w:cstheme="minorAscii"/>
+          <w:sz w:val="22"/>
+          <w:szCs w:val="22"/>
+        </w:rPr>
+      </w:pPr>
+      <w:r>
+        <w:rPr/>
+        <w:t>Data Provider</w:t>
+      </w:r>
+      <w:r>
+        <w:rPr/>
+        <w:t xml:space="preserve"> and Excel </w:t>
+      </w:r>
+    </w:p>
+    <w:p>
+      <w:pPr>
+        <w:pStyle w:val="Normal"/>
+        <w:bidi w:val="0"/>
+        <w:spacing w:before="0" w:beforeAutospacing="off" w:after="160" w:afterAutospacing="off" w:line="259" w:lineRule="auto"/>
+        <w:ind w:left="0" w:right="0"/>
+        <w:jc w:val="left"/>
+        <w:rPr>
+          <w:highlight w:val="yellow"/>
+        </w:rPr>
+      </w:pPr>
+      <w:r>
+        <w:rPr/>
+        <w:t xml:space="preserve"> </w:t>
+      </w:r>
+      <w:r>
+        <w:rPr>
+          <w:highlight w:val="yellow"/>
+        </w:rPr>
+        <w:t>Sep 22, 2021</w:t>
+      </w:r>
+    </w:p>
+    <w:p>
+      <w:pPr>
+        <w:pStyle w:val="ListParagraph"/>
+        <w:numPr>
+          <w:ilvl w:val="0"/>
+          <w:numId w:val="12"/>
+        </w:numPr>
+        <w:bidi w:val="0"/>
+        <w:spacing w:before="0" w:beforeAutospacing="off" w:after="160" w:afterAutospacing="off" w:line="259" w:lineRule="auto"/>
+        <w:ind w:right="0"/>
+        <w:jc w:val="left"/>
+        <w:rPr>
+          <w:rFonts w:ascii="Calibri" w:hAnsi="Calibri" w:eastAsia="Calibri" w:cs="Calibri" w:asciiTheme="minorAscii" w:hAnsiTheme="minorAscii" w:eastAsiaTheme="minorAscii" w:cstheme="minorAscii"/>
+          <w:sz w:val="22"/>
+          <w:szCs w:val="22"/>
+        </w:rPr>
+      </w:pPr>
+      <w:r>
+        <w:rPr/>
+        <w:t xml:space="preserve">Excel - </w:t>
+      </w:r>
+      <w:hyperlink r:id="R1cac198cbf8e470f">
+        <w:r>
+          <w:rPr>
+            <w:rStyle w:val="Hyperlink"/>
+          </w:rPr>
+          <w:t>https://poi.apache.org/\</w:t>
+        </w:r>
+      </w:hyperlink>
+    </w:p>
+    <w:p>
+      <w:pPr>
+        <w:pStyle w:val="Normal"/>
+        <w:bidi w:val="0"/>
+        <w:spacing w:before="0" w:beforeAutospacing="off" w:after="160" w:afterAutospacing="off" w:line="259" w:lineRule="auto"/>
+        <w:ind w:right="0"/>
+        <w:jc w:val="left"/>
+      </w:pPr>
+      <w:r>
+        <w:rPr/>
+        <w:t xml:space="preserve">Download jar and add it to build path </w:t>
+      </w:r>
+    </w:p>
+    <w:p>
+      <w:pPr>
+        <w:pStyle w:val="Normal"/>
+        <w:bidi w:val="0"/>
+        <w:spacing w:before="0" w:beforeAutospacing="off" w:after="160" w:afterAutospacing="off" w:line="259" w:lineRule="auto"/>
+        <w:ind w:right="0"/>
+        <w:jc w:val="left"/>
+      </w:pPr>
+      <w:hyperlink r:id="R83acfd62794b4174">
+        <w:r>
+          <w:rPr>
+            <w:rStyle w:val="Hyperlink"/>
+          </w:rPr>
+          <w:t>https://dlcdn.apache.org/poi/release/bin/poi-bin-5.0.0-20210120.zip</w:t>
+        </w:r>
+      </w:hyperlink>
+    </w:p>
+    <w:p>
+      <w:pPr>
+        <w:pStyle w:val="Normal"/>
+        <w:bidi w:val="0"/>
+        <w:spacing w:before="0" w:beforeAutospacing="off" w:after="160" w:afterAutospacing="off" w:line="259" w:lineRule="auto"/>
+        <w:ind w:right="0"/>
+        <w:jc w:val="left"/>
+      </w:pPr>
+    </w:p>
+    <w:p>
+      <w:pPr>
+        <w:pStyle w:val="Normal"/>
+        <w:bidi w:val="0"/>
+        <w:spacing w:before="0" w:beforeAutospacing="off" w:after="160" w:afterAutospacing="off" w:line="259" w:lineRule="auto"/>
+        <w:ind w:right="0"/>
+        <w:jc w:val="left"/>
+      </w:pPr>
+      <w:r>
+        <w:rPr/>
+        <w:t xml:space="preserve">Excel </w:t>
+      </w:r>
+    </w:p>
+    <w:p>
+      <w:pPr>
+        <w:pStyle w:val="Normal"/>
+        <w:bidi w:val="0"/>
+        <w:spacing w:before="0" w:beforeAutospacing="off" w:after="160" w:afterAutospacing="off" w:line="259" w:lineRule="auto"/>
+        <w:ind w:right="0"/>
+        <w:jc w:val="left"/>
+      </w:pPr>
+      <w:r>
+        <w:rPr/>
+        <w:t>.xlsx --&gt; XSSFWorkbook</w:t>
+      </w:r>
+    </w:p>
+    <w:p>
+      <w:pPr>
+        <w:pStyle w:val="Normal"/>
+        <w:bidi w:val="0"/>
+        <w:spacing w:before="0" w:beforeAutospacing="off" w:after="160" w:afterAutospacing="off" w:line="259" w:lineRule="auto"/>
+        <w:ind w:right="0"/>
+        <w:jc w:val="left"/>
+      </w:pPr>
+      <w:r>
+        <w:rPr/>
+        <w:t>.</w:t>
+      </w:r>
       <w:proofErr w:type="spellStart"/>
       <w:r>
         <w:rPr/>
-        <w:t>TestCase</w:t>
+        <w:t>xls</w:t>
       </w:r>
       <w:proofErr w:type="spellEnd"/>
       <w:r>
         <w:rPr/>
-        <w:t xml:space="preserve"> in new test class – hands-on – creating test method for MessagesTest </w:t>
-      </w:r>
+        <w:t xml:space="preserve"> --&gt; HSSFWorkbook</w:t>
+      </w:r>
+    </w:p>
+    <w:p>
+      <w:pPr>
+        <w:pStyle w:val="Normal"/>
+        <w:bidi w:val="0"/>
+        <w:spacing w:before="0" w:beforeAutospacing="off" w:after="160" w:afterAutospacing="off" w:line="259" w:lineRule="auto"/>
+        <w:ind w:right="0"/>
+        <w:jc w:val="left"/>
+      </w:pPr>
+      <w:r>
+        <w:rPr/>
+        <w:t xml:space="preserve">Steps to read:- </w:t>
+      </w:r>
+    </w:p>
+    <w:p>
+      <w:pPr>
+        <w:pStyle w:val="ListParagraph"/>
+        <w:numPr>
+          <w:ilvl w:val="1"/>
+          <w:numId w:val="12"/>
+        </w:numPr>
+        <w:bidi w:val="0"/>
+        <w:spacing w:before="0" w:beforeAutospacing="off" w:after="160" w:afterAutospacing="off" w:line="259" w:lineRule="auto"/>
+        <w:ind w:right="0"/>
+        <w:jc w:val="left"/>
+        <w:rPr>
+          <w:sz w:val="22"/>
+          <w:szCs w:val="22"/>
+        </w:rPr>
+      </w:pPr>
+      <w:r>
+        <w:rPr/>
+        <w:t xml:space="preserve">Location – Read/Write </w:t>
+      </w:r>
+    </w:p>
+    <w:p>
+      <w:pPr>
+        <w:pStyle w:val="ListParagraph"/>
+        <w:numPr>
+          <w:ilvl w:val="1"/>
+          <w:numId w:val="12"/>
+        </w:numPr>
+        <w:bidi w:val="0"/>
+        <w:spacing w:before="0" w:beforeAutospacing="off" w:after="160" w:afterAutospacing="off" w:line="259" w:lineRule="auto"/>
+        <w:ind w:right="0"/>
+        <w:jc w:val="left"/>
+        <w:rPr>
+          <w:sz w:val="22"/>
+          <w:szCs w:val="22"/>
+        </w:rPr>
+      </w:pPr>
+      <w:r>
+        <w:rPr/>
+        <w:t xml:space="preserve">Open </w:t>
+      </w:r>
+    </w:p>
+    <w:p>
+      <w:pPr>
+        <w:pStyle w:val="ListParagraph"/>
+        <w:numPr>
+          <w:ilvl w:val="1"/>
+          <w:numId w:val="12"/>
+        </w:numPr>
+        <w:bidi w:val="0"/>
+        <w:spacing w:before="0" w:beforeAutospacing="off" w:after="160" w:afterAutospacing="off" w:line="259" w:lineRule="auto"/>
+        <w:ind w:right="0"/>
+        <w:jc w:val="left"/>
+        <w:rPr>
+          <w:sz w:val="22"/>
+          <w:szCs w:val="22"/>
+        </w:rPr>
+      </w:pPr>
+      <w:r>
+        <w:rPr/>
+        <w:t xml:space="preserve">Sheet </w:t>
+      </w:r>
+    </w:p>
+    <w:p>
+      <w:pPr>
+        <w:pStyle w:val="ListParagraph"/>
+        <w:numPr>
+          <w:ilvl w:val="1"/>
+          <w:numId w:val="12"/>
+        </w:numPr>
+        <w:bidi w:val="0"/>
+        <w:spacing w:before="0" w:beforeAutospacing="off" w:after="160" w:afterAutospacing="off" w:line="259" w:lineRule="auto"/>
+        <w:ind w:right="0"/>
+        <w:jc w:val="left"/>
+        <w:rPr>
+          <w:sz w:val="22"/>
+          <w:szCs w:val="22"/>
+        </w:rPr>
+      </w:pPr>
+      <w:r>
+        <w:rPr/>
+        <w:t xml:space="preserve">Row </w:t>
+      </w:r>
+    </w:p>
+    <w:p>
+      <w:pPr>
+        <w:pStyle w:val="ListParagraph"/>
+        <w:numPr>
+          <w:ilvl w:val="1"/>
+          <w:numId w:val="12"/>
+        </w:numPr>
+        <w:bidi w:val="0"/>
+        <w:spacing w:before="0" w:beforeAutospacing="off" w:after="160" w:afterAutospacing="off" w:line="259" w:lineRule="auto"/>
+        <w:ind w:right="0"/>
+        <w:jc w:val="left"/>
+        <w:rPr>
+          <w:sz w:val="22"/>
+          <w:szCs w:val="22"/>
+        </w:rPr>
+      </w:pPr>
+      <w:r>
+        <w:rPr/>
+        <w:t xml:space="preserve">Cell </w:t>
+      </w:r>
+    </w:p>
+    <w:p>
+      <w:pPr>
+        <w:pStyle w:val="Normal"/>
+        <w:bidi w:val="0"/>
+        <w:spacing w:before="0" w:beforeAutospacing="off" w:after="160" w:afterAutospacing="off" w:line="259" w:lineRule="auto"/>
+        <w:ind w:left="0" w:right="0"/>
+        <w:jc w:val="left"/>
+      </w:pPr>
+    </w:p>
+    <w:p>
+      <w:pPr>
+        <w:pStyle w:val="Normal"/>
+        <w:bidi w:val="0"/>
+        <w:spacing w:before="0" w:beforeAutospacing="off" w:after="160" w:afterAutospacing="off" w:line="259" w:lineRule="auto"/>
+        <w:ind w:left="0" w:right="0"/>
+        <w:jc w:val="left"/>
+      </w:pPr>
+      <w:r>
+        <w:rPr/>
+        <w:t xml:space="preserve">Cell data will be convert to string.  </w:t>
+      </w:r>
+    </w:p>
+    <w:p>
+      <w:pPr>
+        <w:pStyle w:val="Normal"/>
+        <w:ind w:left="0"/>
+      </w:pPr>
+    </w:p>
+    <w:p>
+      <w:pPr>
+        <w:pStyle w:val="Normal"/>
+        <w:bidi w:val="0"/>
+        <w:spacing w:before="0" w:beforeAutospacing="off" w:after="160" w:afterAutospacing="off" w:line="259" w:lineRule="auto"/>
+        <w:ind w:left="0" w:right="0"/>
+        <w:jc w:val="left"/>
+        <w:rPr>
+          <w:highlight w:val="yellow"/>
+        </w:rPr>
+      </w:pPr>
+      <w:r>
+        <w:rPr>
+          <w:highlight w:val="yellow"/>
+        </w:rPr>
+        <w:t>Sep 23, 2021</w:t>
+      </w:r>
+    </w:p>
+    <w:p>
+      <w:pPr>
+        <w:pStyle w:val="ListParagraph"/>
+        <w:numPr>
+          <w:ilvl w:val="0"/>
+          <w:numId w:val="12"/>
+        </w:numPr>
+        <w:bidi w:val="0"/>
+        <w:spacing w:before="0" w:beforeAutospacing="off" w:after="160" w:afterAutospacing="off" w:line="259" w:lineRule="auto"/>
+        <w:ind w:right="0"/>
+        <w:jc w:val="left"/>
+        <w:rPr>
+          <w:rFonts w:ascii="Calibri" w:hAnsi="Calibri" w:eastAsia="Calibri" w:cs="Calibri" w:asciiTheme="minorAscii" w:hAnsiTheme="minorAscii" w:eastAsiaTheme="minorAscii" w:cstheme="minorAscii"/>
+          <w:sz w:val="22"/>
+          <w:szCs w:val="22"/>
+          <w:highlight w:val="yellow"/>
+        </w:rPr>
+      </w:pPr>
+      <w:r>
+        <w:rPr/>
+        <w:t xml:space="preserve">Excel to </w:t>
+      </w:r>
+      <w:proofErr w:type="gramStart"/>
+      <w:r>
+        <w:rPr/>
+        <w:t>String[</w:t>
+      </w:r>
+      <w:r>
+        <w:rPr/>
+        <w:t>][</w:t>
+      </w:r>
+      <w:proofErr w:type="gramEnd"/>
+      <w:r>
+        <w:rPr/>
+        <w:t xml:space="preserve">]  </w:t>
+      </w:r>
+    </w:p>
+    <w:p>
+      <w:pPr>
+        <w:pStyle w:val="ListParagraph"/>
+        <w:numPr>
+          <w:ilvl w:val="0"/>
+          <w:numId w:val="12"/>
+        </w:numPr>
+        <w:bidi w:val="0"/>
+        <w:spacing w:before="0" w:beforeAutospacing="off" w:after="160" w:afterAutospacing="off" w:line="259" w:lineRule="auto"/>
+        <w:ind w:right="0"/>
+        <w:jc w:val="left"/>
+        <w:rPr>
+          <w:rFonts w:ascii="Calibri" w:hAnsi="Calibri" w:eastAsia="Calibri" w:cs="Calibri" w:asciiTheme="minorAscii" w:hAnsiTheme="minorAscii" w:eastAsiaTheme="minorAscii" w:cstheme="minorAscii"/>
+          <w:sz w:val="22"/>
+          <w:szCs w:val="22"/>
+          <w:highlight w:val="yellow"/>
+        </w:rPr>
+      </w:pPr>
+      <w:proofErr w:type="spellStart"/>
+      <w:r>
+        <w:rPr/>
+        <w:t>Dataprovider</w:t>
+      </w:r>
+      <w:proofErr w:type="spellEnd"/>
+      <w:r>
+        <w:rPr/>
+        <w:t xml:space="preserve"> and excel method </w:t>
+      </w:r>
+    </w:p>
+    <w:p>
+      <w:pPr>
+        <w:pStyle w:val="ListParagraph"/>
+        <w:numPr>
+          <w:ilvl w:val="1"/>
+          <w:numId w:val="14"/>
+        </w:numPr>
+        <w:bidi w:val="0"/>
+        <w:spacing w:before="0" w:beforeAutospacing="off" w:after="160" w:afterAutospacing="off" w:line="259" w:lineRule="auto"/>
+        <w:ind w:right="0"/>
+        <w:jc w:val="left"/>
+        <w:rPr>
+          <w:rFonts w:ascii="Calibri" w:hAnsi="Calibri" w:eastAsia="Calibri" w:cs="Calibri" w:asciiTheme="minorAscii" w:hAnsiTheme="minorAscii" w:eastAsiaTheme="minorAscii" w:cstheme="minorAscii"/>
+          <w:sz w:val="22"/>
+          <w:szCs w:val="22"/>
+        </w:rPr>
+      </w:pPr>
+      <w:r>
+        <w:rPr/>
+        <w:t>Create @Test with parameters</w:t>
+      </w:r>
+    </w:p>
+    <w:p>
+      <w:pPr>
+        <w:pStyle w:val="ListParagraph"/>
+        <w:numPr>
+          <w:ilvl w:val="1"/>
+          <w:numId w:val="14"/>
+        </w:numPr>
+        <w:bidi w:val="0"/>
+        <w:spacing w:before="0" w:beforeAutospacing="off" w:after="160" w:afterAutospacing="off" w:line="259" w:lineRule="auto"/>
+        <w:ind w:right="0"/>
+        <w:jc w:val="left"/>
+        <w:rPr>
+          <w:sz w:val="22"/>
+          <w:szCs w:val="22"/>
+        </w:rPr>
+      </w:pPr>
+      <w:r>
+        <w:rPr/>
+        <w:t>Create @Dataprovider method for the @Test methods</w:t>
+      </w:r>
+    </w:p>
+    <w:p>
+      <w:pPr>
+        <w:pStyle w:val="ListParagraph"/>
+        <w:numPr>
+          <w:ilvl w:val="1"/>
+          <w:numId w:val="14"/>
+        </w:numPr>
+        <w:bidi w:val="0"/>
+        <w:spacing w:before="0" w:beforeAutospacing="off" w:after="160" w:afterAutospacing="off" w:line="259" w:lineRule="auto"/>
+        <w:ind w:right="0"/>
+        <w:jc w:val="left"/>
+        <w:rPr>
+          <w:sz w:val="22"/>
+          <w:szCs w:val="22"/>
+        </w:rPr>
+      </w:pPr>
+      <w:r>
+        <w:rPr/>
+        <w:t xml:space="preserve">Create a sheet with @Test metho name in excel and provide the data as per the parameter sequence. </w:t>
+      </w:r>
+    </w:p>
+    <w:p>
+      <w:pPr>
+        <w:pStyle w:val="ListParagraph"/>
+        <w:numPr>
+          <w:ilvl w:val="1"/>
+          <w:numId w:val="14"/>
+        </w:numPr>
+        <w:bidi w:val="0"/>
+        <w:spacing w:before="0" w:beforeAutospacing="off" w:after="160" w:afterAutospacing="off" w:line="259" w:lineRule="auto"/>
+        <w:ind w:right="0"/>
+        <w:jc w:val="left"/>
+        <w:rPr>
+          <w:rFonts w:ascii="Calibri" w:hAnsi="Calibri" w:eastAsia="Calibri" w:cs="Calibri" w:asciiTheme="minorAscii" w:hAnsiTheme="minorAscii" w:eastAsiaTheme="minorAscii" w:cstheme="minorAscii"/>
+          <w:sz w:val="22"/>
+          <w:szCs w:val="22"/>
+        </w:rPr>
+      </w:pPr>
+      <w:r>
+        <w:rPr/>
+        <w:t>Connect the @DataProvider method to the @Test method</w:t>
+      </w:r>
+    </w:p>
+    <w:p>
+      <w:pPr>
+        <w:pStyle w:val="Normal"/>
+        <w:bidi w:val="0"/>
+        <w:spacing w:before="0" w:beforeAutospacing="off" w:after="160" w:afterAutospacing="off" w:line="259" w:lineRule="auto"/>
+        <w:ind w:left="1080" w:right="0"/>
+        <w:jc w:val="left"/>
+      </w:pPr>
+    </w:p>
+    <w:p>
+      <w:pPr>
+        <w:pStyle w:val="Normal"/>
+        <w:ind w:left="0"/>
+      </w:pPr>
+    </w:p>
+    <w:p>
+      <w:pPr>
+        <w:pStyle w:val="Normal"/>
+        <w:ind w:left="0"/>
+      </w:pPr>
+    </w:p>
+    <w:p>
+      <w:pPr>
+        <w:pStyle w:val="Normal"/>
+        <w:ind w:left="0"/>
+      </w:pPr>
+    </w:p>
+    <w:p>
+      <w:pPr>
+        <w:pStyle w:val="Normal"/>
+        <w:ind w:left="0"/>
+      </w:pPr>
+    </w:p>
+    <w:p>
+      <w:pPr>
+        <w:pStyle w:val="Normal"/>
+        <w:ind w:left="0"/>
+      </w:pPr>
+    </w:p>
+    <w:p>
+      <w:pPr>
+        <w:pStyle w:val="Normal"/>
+        <w:ind w:left="0"/>
+      </w:pPr>
+    </w:p>
+    <w:p>
+      <w:pPr>
+        <w:pStyle w:val="Normal"/>
+        <w:ind w:left="0"/>
+      </w:pPr>
+    </w:p>
+    <w:p>
+      <w:pPr>
+        <w:pStyle w:val="Normal"/>
+        <w:ind w:left="0"/>
+      </w:pPr>
+    </w:p>
+    <w:p>
+      <w:pPr>
+        <w:pStyle w:val="Normal"/>
+        <w:ind w:left="0"/>
+      </w:pPr>
     </w:p>
     <w:p>
       <w:pPr>
@@ -6200,6 +6847,90 @@
 
 <file path=word/numbering.xml><?xml version="1.0" encoding="utf-8"?>
 <w:numbering xmlns:wpc="http://schemas.microsoft.com/office/word/2010/wordprocessingCanvas" xmlns:mc="http://schemas.openxmlformats.org/markup-compatibility/2006" xmlns:o="urn:schemas-microsoft-com:office:office" xmlns:r="http://schemas.openxmlformats.org/officeDocument/2006/relationships" xmlns:m="http://schemas.openxmlformats.org/officeDocument/2006/math" xmlns:v="urn:schemas-microsoft-com:vml" xmlns:wp14="http://schemas.microsoft.com/office/word/2010/wordprocessingDrawing" xmlns:wp="http://schemas.openxmlformats.org/drawingml/2006/wordprocessingDrawing" xmlns:w10="urn:schemas-microsoft-com:office:word" xmlns:w="http://schemas.openxmlformats.org/wordprocessingml/2006/main" xmlns:w14="http://schemas.microsoft.com/office/word/2010/wordml" xmlns:w15="http://schemas.microsoft.com/office/word/2012/wordml" xmlns:wpg="http://schemas.microsoft.com/office/word/2010/wordprocessingGroup" xmlns:wpi="http://schemas.microsoft.com/office/word/2010/wordprocessingInk" xmlns:wne="http://schemas.microsoft.com/office/word/2006/wordml" xmlns:wps="http://schemas.microsoft.com/office/word/2010/wordprocessingShape" mc:Ignorable="w14 w15 wp14">
+  <w:abstractNum xmlns:w="http://schemas.openxmlformats.org/wordprocessingml/2006/main" w:abstractNumId="13">
+    <w:multiLevelType xmlns:w="http://schemas.openxmlformats.org/wordprocessingml/2006/main" w:val="hybridMultilevel"/>
+    <w:lvl xmlns:w="http://schemas.openxmlformats.org/wordprocessingml/2006/main" w:ilvl="0">
+      <w:start w:val="1"/>
+      <w:numFmt w:val="lowerLetter"/>
+      <w:lvlText w:val="%1."/>
+      <w:lvlJc w:val="left"/>
+      <w:pPr>
+        <w:ind w:left="1080" w:hanging="360"/>
+      </w:pPr>
+    </w:lvl>
+    <w:lvl xmlns:w="http://schemas.openxmlformats.org/wordprocessingml/2006/main" w:ilvl="1">
+      <w:start w:val="1"/>
+      <w:numFmt w:val="lowerLetter"/>
+      <w:lvlText w:val="%2."/>
+      <w:lvlJc w:val="left"/>
+      <w:pPr>
+        <w:ind w:left="1800" w:hanging="360"/>
+      </w:pPr>
+    </w:lvl>
+    <w:lvl xmlns:w="http://schemas.openxmlformats.org/wordprocessingml/2006/main" w:ilvl="2">
+      <w:start w:val="1"/>
+      <w:numFmt w:val="lowerRoman"/>
+      <w:lvlText w:val="%3."/>
+      <w:lvlJc w:val="right"/>
+      <w:pPr>
+        <w:ind w:left="2520" w:hanging="180"/>
+      </w:pPr>
+    </w:lvl>
+    <w:lvl xmlns:w="http://schemas.openxmlformats.org/wordprocessingml/2006/main" w:ilvl="3">
+      <w:start w:val="1"/>
+      <w:numFmt w:val="decimal"/>
+      <w:lvlText w:val="%4."/>
+      <w:lvlJc w:val="left"/>
+      <w:pPr>
+        <w:ind w:left="3240" w:hanging="360"/>
+      </w:pPr>
+    </w:lvl>
+    <w:lvl xmlns:w="http://schemas.openxmlformats.org/wordprocessingml/2006/main" w:ilvl="4">
+      <w:start w:val="1"/>
+      <w:numFmt w:val="lowerLetter"/>
+      <w:lvlText w:val="%5."/>
+      <w:lvlJc w:val="left"/>
+      <w:pPr>
+        <w:ind w:left="3960" w:hanging="360"/>
+      </w:pPr>
+    </w:lvl>
+    <w:lvl xmlns:w="http://schemas.openxmlformats.org/wordprocessingml/2006/main" w:ilvl="5">
+      <w:start w:val="1"/>
+      <w:numFmt w:val="lowerRoman"/>
+      <w:lvlText w:val="%6."/>
+      <w:lvlJc w:val="right"/>
+      <w:pPr>
+        <w:ind w:left="4680" w:hanging="180"/>
+      </w:pPr>
+    </w:lvl>
+    <w:lvl xmlns:w="http://schemas.openxmlformats.org/wordprocessingml/2006/main" w:ilvl="6">
+      <w:start w:val="1"/>
+      <w:numFmt w:val="decimal"/>
+      <w:lvlText w:val="%7."/>
+      <w:lvlJc w:val="left"/>
+      <w:pPr>
+        <w:ind w:left="5400" w:hanging="360"/>
+      </w:pPr>
+    </w:lvl>
+    <w:lvl xmlns:w="http://schemas.openxmlformats.org/wordprocessingml/2006/main" w:ilvl="7">
+      <w:start w:val="1"/>
+      <w:numFmt w:val="lowerLetter"/>
+      <w:lvlText w:val="%8."/>
+      <w:lvlJc w:val="left"/>
+      <w:pPr>
+        <w:ind w:left="6120" w:hanging="360"/>
+      </w:pPr>
+    </w:lvl>
+    <w:lvl xmlns:w="http://schemas.openxmlformats.org/wordprocessingml/2006/main" w:ilvl="8">
+      <w:start w:val="1"/>
+      <w:numFmt w:val="lowerRoman"/>
+      <w:lvlText w:val="%9."/>
+      <w:lvlJc w:val="right"/>
+      <w:pPr>
+        <w:ind w:left="6840" w:hanging="180"/>
+      </w:pPr>
+    </w:lvl>
+  </w:abstractNum>
   <w:abstractNum xmlns:w="http://schemas.openxmlformats.org/wordprocessingml/2006/main" w:abstractNumId="12">
     <w:multiLevelType xmlns:w="http://schemas.openxmlformats.org/wordprocessingml/2006/main" w:val="hybridMultilevel"/>
     <w:lvl xmlns:w="http://schemas.openxmlformats.org/wordprocessingml/2006/main" w:ilvl="0">
@@ -7417,6 +8148,9 @@
       </w:rPr>
     </w:lvl>
   </w:abstractNum>
+  <w:num w:numId="14">
+    <w:abstractNumId w:val="13"/>
+  </w:num>
   <w:num w:numId="13">
     <w:abstractNumId w:val="12"/>
   </w:num>

</xml_diff>

<commit_message>
session notes - final
</commit_message>
<xml_diff>
--- a/Session Notes.docx
+++ b/Session Notes.docx
@@ -1,6 +1,6 @@
 
 <file path=word/document.xml><?xml version="1.0" encoding="utf-8"?>
-<w:document xmlns:wpc="http://schemas.microsoft.com/office/word/2010/wordprocessingCanvas" xmlns:mc="http://schemas.openxmlformats.org/markup-compatibility/2006" xmlns:o="urn:schemas-microsoft-com:office:office" xmlns:r="http://schemas.openxmlformats.org/officeDocument/2006/relationships" xmlns:m="http://schemas.openxmlformats.org/officeDocument/2006/math" xmlns:v="urn:schemas-microsoft-com:vml" xmlns:wp14="http://schemas.microsoft.com/office/word/2010/wordprocessingDrawing" xmlns:wp="http://schemas.openxmlformats.org/drawingml/2006/wordprocessingDrawing" xmlns:w10="urn:schemas-microsoft-com:office:word" xmlns:w="http://schemas.openxmlformats.org/wordprocessingml/2006/main" xmlns:w14="http://schemas.microsoft.com/office/word/2010/wordml" xmlns:w15="http://schemas.microsoft.com/office/word/2012/wordml" xmlns:wpg="http://schemas.microsoft.com/office/word/2010/wordprocessingGroup" xmlns:wpi="http://schemas.microsoft.com/office/word/2010/wordprocessingInk" xmlns:wne="http://schemas.microsoft.com/office/word/2006/wordml" xmlns:wps="http://schemas.microsoft.com/office/word/2010/wordprocessingShape" mc:Ignorable="w14 w15 wp14">
+<w:document xmlns:wpc="http://schemas.microsoft.com/office/word/2010/wordprocessingCanvas" xmlns:mc="http://schemas.openxmlformats.org/markup-compatibility/2006" xmlns:o="urn:schemas-microsoft-com:office:office" xmlns:r="http://schemas.openxmlformats.org/officeDocument/2006/relationships" xmlns:m="http://schemas.openxmlformats.org/officeDocument/2006/math" xmlns:v="urn:schemas-microsoft-com:vml" xmlns:wp14="http://schemas.microsoft.com/office/word/2010/wordprocessingDrawing" xmlns:wp="http://schemas.openxmlformats.org/drawingml/2006/wordprocessingDrawing" xmlns:w10="urn:schemas-microsoft-com:office:word" xmlns:w="http://schemas.openxmlformats.org/wordprocessingml/2006/main" xmlns:w14="http://schemas.microsoft.com/office/word/2010/wordml" xmlns:w15="http://schemas.microsoft.com/office/word/2012/wordml" xmlns:wpg="http://schemas.microsoft.com/office/word/2010/wordprocessingGroup" xmlns:wpi="http://schemas.microsoft.com/office/word/2010/wordprocessingInk" xmlns:wne="http://schemas.microsoft.com/office/word/2006/wordml" xmlns:wps="http://schemas.microsoft.com/office/word/2010/wordprocessingShape" xmlns:a="http://schemas.openxmlformats.org/drawingml/2006/main" xmlns:pic="http://schemas.openxmlformats.org/drawingml/2006/picture" xmlns:a14="http://schemas.microsoft.com/office/drawing/2010/main" mc:Ignorable="w14 w15 wp14">
   <w:body>
     <w:p>
       <w:r>
@@ -1816,13 +1816,14 @@
           <w:numId w:val="4"/>
         </w:numPr>
         <w:rPr>
-          <w:sz w:val="22"/>
-          <w:szCs w:val="22"/>
-        </w:rPr>
-      </w:pPr>
-      <w:r>
-        <w:rPr/>
-        <w:t xml:space="preserve">Protected </w:t>
+          <w:rFonts w:ascii="Calibri" w:hAnsi="Calibri" w:eastAsia="Calibri" w:cs="Calibri" w:asciiTheme="minorAscii" w:hAnsiTheme="minorAscii" w:eastAsiaTheme="minorAscii" w:cstheme="minorAscii"/>
+          <w:sz w:val="22"/>
+          <w:szCs w:val="22"/>
+        </w:rPr>
+      </w:pPr>
+      <w:r>
+        <w:rPr/>
+        <w:t>Protected - accessible within the package and also in inherited class (child class)</w:t>
       </w:r>
     </w:p>
     <w:p>
@@ -2373,7 +2374,7 @@
       </w:pPr>
       <w:r>
         <w:rPr/>
-        <w:t xml:space="preserve">Inheritance </w:t>
+        <w:t xml:space="preserve">Constructor </w:t>
       </w:r>
     </w:p>
     <w:p>
@@ -2390,7 +2391,330 @@
       </w:pPr>
       <w:r>
         <w:rPr/>
-        <w:t xml:space="preserve">Reuse the methods </w:t>
+        <w:t xml:space="preserve">Constructor name and class name will be same </w:t>
+      </w:r>
+    </w:p>
+    <w:p>
+      <w:pPr>
+        <w:pStyle w:val="ListParagraph"/>
+        <w:numPr>
+          <w:ilvl w:val="1"/>
+          <w:numId w:val="4"/>
+        </w:numPr>
+        <w:rPr>
+          <w:sz w:val="22"/>
+          <w:szCs w:val="22"/>
+        </w:rPr>
+      </w:pPr>
+      <w:r>
+        <w:rPr/>
+        <w:t>It is kind of method and it will called during object creation</w:t>
+      </w:r>
+    </w:p>
+    <w:p>
+      <w:pPr>
+        <w:pStyle w:val="ListParagraph"/>
+        <w:numPr>
+          <w:ilvl w:val="1"/>
+          <w:numId w:val="4"/>
+        </w:numPr>
+        <w:rPr>
+          <w:sz w:val="22"/>
+          <w:szCs w:val="22"/>
+        </w:rPr>
+      </w:pPr>
+      <w:r>
+        <w:rPr/>
+        <w:t xml:space="preserve">Pre-requisite for the object – you can create constructor </w:t>
+      </w:r>
+    </w:p>
+    <w:p>
+      <w:pPr>
+        <w:pStyle w:val="ListParagraph"/>
+        <w:numPr>
+          <w:ilvl w:val="1"/>
+          <w:numId w:val="4"/>
+        </w:numPr>
+        <w:rPr>
+          <w:sz w:val="22"/>
+          <w:szCs w:val="22"/>
+        </w:rPr>
+      </w:pPr>
+      <w:r>
+        <w:rPr/>
+        <w:t xml:space="preserve">If constructor </w:t>
+      </w:r>
+      <w:r>
+        <w:rPr/>
+        <w:t>explicitly</w:t>
+      </w:r>
+      <w:r>
+        <w:rPr/>
+        <w:t xml:space="preserve"> created then you need call that only </w:t>
+      </w:r>
+    </w:p>
+    <w:p>
+      <w:pPr>
+        <w:pStyle w:val="Normal"/>
+        <w:ind w:left="0"/>
+      </w:pPr>
+      <w:r>
+        <w:rPr/>
+        <w:t xml:space="preserve">With parameter </w:t>
+      </w:r>
+    </w:p>
+    <w:p>
+      <w:pPr>
+        <w:pStyle w:val="Normal"/>
+        <w:ind w:left="0"/>
+      </w:pPr>
+      <w:r>
+        <w:rPr/>
+        <w:t xml:space="preserve">Without parameter </w:t>
+      </w:r>
+    </w:p>
+    <w:p>
+      <w:pPr>
+        <w:pStyle w:val="ListParagraph"/>
+        <w:numPr>
+          <w:ilvl w:val="0"/>
+          <w:numId w:val="4"/>
+        </w:numPr>
+        <w:rPr>
+          <w:sz w:val="22"/>
+          <w:szCs w:val="22"/>
+        </w:rPr>
+      </w:pPr>
+      <w:r>
+        <w:rPr/>
+        <w:t>Encapsulation – hiding the data member outside the class</w:t>
+      </w:r>
+    </w:p>
+    <w:p>
+      <w:pPr>
+        <w:pStyle w:val="ListParagraph"/>
+        <w:numPr>
+          <w:ilvl w:val="0"/>
+          <w:numId w:val="4"/>
+        </w:numPr>
+        <w:rPr>
+          <w:sz w:val="22"/>
+          <w:szCs w:val="22"/>
+        </w:rPr>
+      </w:pPr>
+      <w:r>
+        <w:rPr/>
+        <w:t xml:space="preserve">Method overloading – n number of method with name – compile time polymorphism/static polymorphism </w:t>
+      </w:r>
+    </w:p>
+    <w:p>
+      <w:pPr>
+        <w:pStyle w:val="ListParagraph"/>
+        <w:numPr>
+          <w:ilvl w:val="1"/>
+          <w:numId w:val="4"/>
+        </w:numPr>
+        <w:rPr>
+          <w:sz w:val="22"/>
+          <w:szCs w:val="22"/>
+        </w:rPr>
+      </w:pPr>
+      <w:r>
+        <w:rPr/>
+        <w:t xml:space="preserve">By change in </w:t>
+      </w:r>
+    </w:p>
+    <w:p>
+      <w:pPr>
+        <w:pStyle w:val="ListParagraph"/>
+        <w:numPr>
+          <w:ilvl w:val="2"/>
+          <w:numId w:val="4"/>
+        </w:numPr>
+        <w:rPr>
+          <w:sz w:val="22"/>
+          <w:szCs w:val="22"/>
+        </w:rPr>
+      </w:pPr>
+      <w:r>
+        <w:rPr/>
+        <w:t xml:space="preserve">Number of parameter </w:t>
+      </w:r>
+    </w:p>
+    <w:p>
+      <w:pPr>
+        <w:pStyle w:val="ListParagraph"/>
+        <w:numPr>
+          <w:ilvl w:val="2"/>
+          <w:numId w:val="4"/>
+        </w:numPr>
+        <w:rPr>
+          <w:sz w:val="22"/>
+          <w:szCs w:val="22"/>
+        </w:rPr>
+      </w:pPr>
+      <w:r>
+        <w:rPr/>
+        <w:t xml:space="preserve">Sequence of parameter </w:t>
+      </w:r>
+    </w:p>
+    <w:p>
+      <w:pPr>
+        <w:pStyle w:val="ListParagraph"/>
+        <w:numPr>
+          <w:ilvl w:val="2"/>
+          <w:numId w:val="4"/>
+        </w:numPr>
+        <w:rPr>
+          <w:sz w:val="22"/>
+          <w:szCs w:val="22"/>
+        </w:rPr>
+      </w:pPr>
+      <w:r>
+        <w:rPr/>
+        <w:t xml:space="preserve">Datatype of parameter </w:t>
+      </w:r>
+    </w:p>
+    <w:p>
+      <w:pPr>
+        <w:pStyle w:val="ListParagraph"/>
+        <w:numPr>
+          <w:ilvl w:val="1"/>
+          <w:numId w:val="4"/>
+        </w:numPr>
+        <w:rPr>
+          <w:sz w:val="22"/>
+          <w:szCs w:val="22"/>
+        </w:rPr>
+      </w:pPr>
+      <w:r>
+        <w:rPr/>
+        <w:t xml:space="preserve">Method to be called is resolved during compile polymorphism </w:t>
+      </w:r>
+    </w:p>
+    <w:p>
+      <w:pPr>
+        <w:pStyle w:val="Normal"/>
+        <w:ind w:left="0"/>
+      </w:pPr>
+    </w:p>
+    <w:p>
+      <w:pPr>
+        <w:pStyle w:val="ListParagraph"/>
+        <w:numPr>
+          <w:ilvl w:val="0"/>
+          <w:numId w:val="4"/>
+        </w:numPr>
+        <w:rPr>
+          <w:sz w:val="22"/>
+          <w:szCs w:val="22"/>
+        </w:rPr>
+      </w:pPr>
+      <w:r>
+        <w:rPr/>
+        <w:t xml:space="preserve">Inheritance </w:t>
+      </w:r>
+    </w:p>
+    <w:p>
+      <w:pPr>
+        <w:pStyle w:val="ListParagraph"/>
+        <w:numPr>
+          <w:ilvl w:val="1"/>
+          <w:numId w:val="4"/>
+        </w:numPr>
+        <w:rPr>
+          <w:sz w:val="22"/>
+          <w:szCs w:val="22"/>
+        </w:rPr>
+      </w:pPr>
+      <w:r>
+        <w:rPr/>
+        <w:t>Reusing the methods from parent class</w:t>
+      </w:r>
+    </w:p>
+    <w:p>
+      <w:pPr>
+        <w:pStyle w:val="ListParagraph"/>
+        <w:numPr>
+          <w:ilvl w:val="0"/>
+          <w:numId w:val="4"/>
+        </w:numPr>
+        <w:rPr>
+          <w:sz w:val="22"/>
+          <w:szCs w:val="22"/>
+        </w:rPr>
+      </w:pPr>
+      <w:r>
+        <w:rPr/>
+        <w:t>Abstraction</w:t>
+      </w:r>
+    </w:p>
+    <w:p>
+      <w:pPr>
+        <w:pStyle w:val="ListParagraph"/>
+        <w:numPr>
+          <w:ilvl w:val="1"/>
+          <w:numId w:val="4"/>
+        </w:numPr>
+        <w:rPr>
+          <w:sz w:val="22"/>
+          <w:szCs w:val="22"/>
+        </w:rPr>
+      </w:pPr>
+      <w:r>
+        <w:rPr/>
+        <w:t xml:space="preserve">Interface </w:t>
+      </w:r>
+    </w:p>
+    <w:p>
+      <w:pPr>
+        <w:pStyle w:val="ListParagraph"/>
+        <w:numPr>
+          <w:ilvl w:val="2"/>
+          <w:numId w:val="4"/>
+        </w:numPr>
+        <w:rPr>
+          <w:sz w:val="22"/>
+          <w:szCs w:val="22"/>
+        </w:rPr>
+      </w:pPr>
+      <w:r>
+        <w:rPr/>
+        <w:t xml:space="preserve">Set of rules for the child class </w:t>
+      </w:r>
+    </w:p>
+    <w:p>
+      <w:pPr>
+        <w:pStyle w:val="ListParagraph"/>
+        <w:numPr>
+          <w:ilvl w:val="0"/>
+          <w:numId w:val="4"/>
+        </w:numPr>
+        <w:rPr>
+          <w:sz w:val="22"/>
+          <w:szCs w:val="22"/>
+        </w:rPr>
+      </w:pPr>
+      <w:r>
+        <w:rPr/>
+        <w:t xml:space="preserve">Method overriding/ runtime polymorphism </w:t>
+      </w:r>
+    </w:p>
+    <w:p>
+      <w:pPr>
+        <w:pStyle w:val="ListParagraph"/>
+        <w:numPr>
+          <w:ilvl w:val="1"/>
+          <w:numId w:val="4"/>
+        </w:numPr>
+        <w:rPr>
+          <w:sz w:val="22"/>
+          <w:szCs w:val="22"/>
+        </w:rPr>
+      </w:pPr>
+      <w:r>
+        <w:rPr/>
+        <w:t>Method to be called is resolved during runtime</w:t>
       </w:r>
     </w:p>
     <w:p>
@@ -4608,54 +4932,15 @@
           <w:szCs w:val="22"/>
         </w:rPr>
       </w:pPr>
-      <w:r>
-        <w:rPr/>
-        <w:t xml:space="preserve">Sendkeys() for rest of the keys - </w:t>
-      </w:r>
-    </w:p>
-    <w:p>
-      <w:pPr>
-        <w:pStyle w:val="ListParagraph"/>
-        <w:numPr>
-          <w:ilvl w:val="0"/>
-          <w:numId w:val="7"/>
-        </w:numPr>
-        <w:rPr>
-          <w:sz w:val="22"/>
-          <w:szCs w:val="22"/>
-        </w:rPr>
-      </w:pPr>
       <w:proofErr w:type="spellStart"/>
       <w:r>
         <w:rPr/>
-        <w:t>Findelements</w:t>
+        <w:t>Sendkeys</w:t>
       </w:r>
       <w:proofErr w:type="spellEnd"/>
       <w:r>
         <w:rPr/>
-        <w:t xml:space="preserve"> </w:t>
-      </w:r>
-    </w:p>
-    <w:p>
-      <w:pPr>
-        <w:pStyle w:val="ListParagraph"/>
-        <w:numPr>
-          <w:ilvl w:val="0"/>
-          <w:numId w:val="7"/>
-        </w:numPr>
-        <w:ind/>
-        <w:rPr>
-          <w:sz w:val="22"/>
-          <w:szCs w:val="22"/>
-        </w:rPr>
-      </w:pPr>
-      <w:r>
-        <w:rPr/>
-        <w:t>Javascripts</w:t>
-      </w:r>
-      <w:r>
-        <w:rPr/>
-        <w:t xml:space="preserve"> </w:t>
+        <w:t xml:space="preserve">() for rest of the keys </w:t>
       </w:r>
     </w:p>
     <w:p>
@@ -5929,9 +6214,90 @@
     </w:p>
     <w:p>
       <w:pPr>
+        <w:pStyle w:val="ListParagraph"/>
+        <w:numPr>
+          <w:ilvl w:val="0"/>
+          <w:numId w:val="12"/>
+        </w:numPr>
+        <w:ind/>
+        <w:rPr>
+          <w:rFonts w:ascii="Calibri" w:hAnsi="Calibri" w:eastAsia="Calibri" w:cs="Calibri" w:asciiTheme="minorAscii" w:hAnsiTheme="minorAscii" w:eastAsiaTheme="minorAscii" w:cstheme="minorAscii"/>
+          <w:sz w:val="22"/>
+          <w:szCs w:val="22"/>
+        </w:rPr>
+      </w:pPr>
+      <w:r>
+        <w:rPr/>
+        <w:t>TO remove unused package --&gt; ctrl+shift+i+o</w:t>
+      </w:r>
+    </w:p>
+    <w:p>
+      <w:pPr>
+        <w:pStyle w:val="ListParagraph"/>
+        <w:numPr>
+          <w:ilvl w:val="0"/>
+          <w:numId w:val="12"/>
+        </w:numPr>
+        <w:ind/>
+        <w:rPr>
+          <w:rFonts w:ascii="Calibri" w:hAnsi="Calibri" w:eastAsia="Calibri" w:cs="Calibri" w:asciiTheme="minorAscii" w:hAnsiTheme="minorAscii" w:eastAsiaTheme="minorAscii" w:cstheme="minorAscii"/>
+          <w:sz w:val="22"/>
+          <w:szCs w:val="22"/>
+        </w:rPr>
+      </w:pPr>
+      <w:r>
+        <w:rPr/>
+        <w:t xml:space="preserve">Create Testng xml suite </w:t>
+      </w:r>
+    </w:p>
+    <w:p>
+      <w:pPr>
         <w:pStyle w:val="Normal"/>
         <w:ind w:left="0"/>
       </w:pPr>
+      <w:r>
+        <w:drawing>
+          <wp:inline wp14:editId="09128AF9" wp14:anchorId="14492025">
+            <wp:extent cx="2962275" cy="1666280"/>
+            <wp:effectExtent l="0" t="0" r="0" b="0"/>
+            <wp:docPr id="953851017" name="" title=""/>
+            <wp:cNvGraphicFramePr>
+              <a:graphicFrameLocks noChangeAspect="1"/>
+            </wp:cNvGraphicFramePr>
+            <a:graphic>
+              <a:graphicData uri="http://schemas.openxmlformats.org/drawingml/2006/picture">
+                <pic:pic>
+                  <pic:nvPicPr>
+                    <pic:cNvPr id="0" name=""/>
+                    <pic:cNvPicPr/>
+                  </pic:nvPicPr>
+                  <pic:blipFill>
+                    <a:blip r:embed="R33351ede55ec40dd">
+                      <a:extLst>
+                        <a:ext xmlns:a="http://schemas.openxmlformats.org/drawingml/2006/main" uri="{28A0092B-C50C-407E-A947-70E740481C1C}">
+                          <a14:useLocalDpi val="0"/>
+                        </a:ext>
+                      </a:extLst>
+                    </a:blip>
+                    <a:stretch>
+                      <a:fillRect/>
+                    </a:stretch>
+                  </pic:blipFill>
+                  <pic:spPr>
+                    <a:xfrm>
+                      <a:off x="0" y="0"/>
+                      <a:ext cx="2962275" cy="1666280"/>
+                    </a:xfrm>
+                    <a:prstGeom prst="rect">
+                      <a:avLst/>
+                    </a:prstGeom>
+                  </pic:spPr>
+                </pic:pic>
+              </a:graphicData>
+            </a:graphic>
+          </wp:inline>
+        </w:drawing>
+      </w:r>
     </w:p>
     <w:p>
       <w:pPr>
@@ -5947,6 +6313,25 @@
     </w:p>
     <w:p>
       <w:pPr>
+        <w:pStyle w:val="ListParagraph"/>
+        <w:numPr>
+          <w:ilvl w:val="0"/>
+          <w:numId w:val="12"/>
+        </w:numPr>
+        <w:ind/>
+        <w:rPr>
+          <w:rFonts w:ascii="Calibri" w:hAnsi="Calibri" w:eastAsia="Calibri" w:cs="Calibri" w:asciiTheme="minorAscii" w:hAnsiTheme="minorAscii" w:eastAsiaTheme="minorAscii" w:cstheme="minorAscii"/>
+          <w:sz w:val="22"/>
+          <w:szCs w:val="22"/>
+        </w:rPr>
+      </w:pPr>
+      <w:r>
+        <w:rPr/>
+        <w:t xml:space="preserve">XML Parameterization --&gt; sending data from testng.xml </w:t>
+      </w:r>
+    </w:p>
+    <w:p>
+      <w:pPr>
         <w:pStyle w:val="Normal"/>
         <w:ind w:left="0"/>
       </w:pPr>
@@ -5954,20 +6339,202 @@
     <w:p>
       <w:pPr>
         <w:pStyle w:val="Normal"/>
+        <w:bidi w:val="0"/>
+        <w:spacing w:before="0" w:beforeAutospacing="off" w:after="160" w:afterAutospacing="off" w:line="259" w:lineRule="auto"/>
+        <w:ind w:left="0" w:right="0"/>
+        <w:jc w:val="left"/>
+        <w:rPr>
+          <w:highlight w:val="yellow"/>
+        </w:rPr>
+      </w:pPr>
+      <w:r>
+        <w:rPr>
+          <w:highlight w:val="yellow"/>
+        </w:rPr>
+        <w:t>Sep 24, 2021</w:t>
+      </w:r>
+    </w:p>
+    <w:p>
+      <w:pPr>
+        <w:pStyle w:val="Normal"/>
         <w:ind w:left="0"/>
       </w:pPr>
+      <w:r>
+        <w:rPr/>
+        <w:t xml:space="preserve">Build Management tool </w:t>
+      </w:r>
+    </w:p>
+    <w:p>
+      <w:pPr>
+        <w:pStyle w:val="Normal"/>
+        <w:ind w:left="720"/>
+      </w:pPr>
+      <w:r>
+        <w:rPr/>
+        <w:t>Maven Project -</w:t>
+      </w:r>
+    </w:p>
+    <w:p>
+      <w:pPr>
+        <w:pStyle w:val="Normal"/>
+        <w:ind w:left="720"/>
+      </w:pPr>
+      <w:r>
+        <w:rPr/>
+        <w:t>POM.xml --&gt; Project Object Model (will have all configuration detail of the maven project)</w:t>
+      </w:r>
+    </w:p>
+    <w:p>
+      <w:pPr>
+        <w:pStyle w:val="Normal"/>
+        <w:ind w:left="720"/>
+      </w:pPr>
+      <w:r>
+        <w:rPr/>
+        <w:t>Auto configure the jars and even dependent jars will also be added. (</w:t>
+      </w:r>
+      <w:proofErr w:type="gramStart"/>
+      <w:r>
+        <w:rPr/>
+        <w:t>network</w:t>
+      </w:r>
+      <w:proofErr w:type="gramEnd"/>
+      <w:r>
+        <w:rPr/>
+        <w:t xml:space="preserve"> to connect) </w:t>
+      </w:r>
+    </w:p>
+    <w:p>
+      <w:pPr>
+        <w:pStyle w:val="ListParagraph"/>
+        <w:numPr>
+          <w:ilvl w:val="0"/>
+          <w:numId w:val="17"/>
+        </w:numPr>
+        <w:ind/>
+        <w:rPr>
+          <w:rFonts w:ascii="Calibri" w:hAnsi="Calibri" w:eastAsia="Calibri" w:cs="Calibri" w:asciiTheme="minorAscii" w:hAnsiTheme="minorAscii" w:eastAsiaTheme="minorAscii" w:cstheme="minorAscii"/>
+          <w:sz w:val="22"/>
+          <w:szCs w:val="22"/>
+        </w:rPr>
+      </w:pPr>
+      <w:r>
+        <w:rPr/>
+        <w:t xml:space="preserve">Create Maven project </w:t>
+      </w:r>
+    </w:p>
+    <w:p>
+      <w:pPr>
+        <w:pStyle w:val="ListParagraph"/>
+        <w:numPr>
+          <w:ilvl w:val="0"/>
+          <w:numId w:val="17"/>
+        </w:numPr>
+        <w:rPr>
+          <w:sz w:val="22"/>
+          <w:szCs w:val="22"/>
+        </w:rPr>
+      </w:pPr>
+      <w:r>
+        <w:rPr/>
+        <w:t>Group id --&gt; com.voya</w:t>
+      </w:r>
+    </w:p>
+    <w:p>
+      <w:pPr>
+        <w:pStyle w:val="ListParagraph"/>
+        <w:numPr>
+          <w:ilvl w:val="0"/>
+          <w:numId w:val="17"/>
+        </w:numPr>
+        <w:rPr>
+          <w:sz w:val="22"/>
+          <w:szCs w:val="22"/>
+        </w:rPr>
+      </w:pPr>
+      <w:r>
+        <w:rPr/>
+        <w:t>Artifact id --&gt; project name</w:t>
+      </w:r>
+    </w:p>
+    <w:p>
+      <w:pPr>
+        <w:pStyle w:val="ListParagraph"/>
+        <w:numPr>
+          <w:ilvl w:val="0"/>
+          <w:numId w:val="17"/>
+        </w:numPr>
+        <w:rPr>
+          <w:sz w:val="22"/>
+          <w:szCs w:val="22"/>
+        </w:rPr>
+      </w:pPr>
+      <w:r>
+        <w:rPr/>
+        <w:t xml:space="preserve">Version --&gt; 1.0 </w:t>
+      </w:r>
+    </w:p>
+    <w:p>
+      <w:pPr>
+        <w:pStyle w:val="ListParagraph"/>
+        <w:numPr>
+          <w:ilvl w:val="0"/>
+          <w:numId w:val="17"/>
+        </w:numPr>
+        <w:rPr>
+          <w:rFonts w:ascii="Calibri" w:hAnsi="Calibri" w:eastAsia="Calibri" w:cs="Calibri" w:asciiTheme="minorAscii" w:hAnsiTheme="minorAscii" w:eastAsiaTheme="minorAscii" w:cstheme="minorAscii"/>
+          <w:sz w:val="22"/>
+          <w:szCs w:val="22"/>
+        </w:rPr>
+      </w:pPr>
+      <w:r>
+        <w:rPr/>
+        <w:t xml:space="preserve">Goto Pom.xml --&gt; add the jar dependency detail from </w:t>
+      </w:r>
+      <w:hyperlink r:id="R87cf28c61d3c4a3c">
+        <w:r>
+          <w:rPr>
+            <w:rStyle w:val="Hyperlink"/>
+          </w:rPr>
+          <w:t>https://mvnrepository.com/</w:t>
+        </w:r>
+      </w:hyperlink>
     </w:p>
     <w:p>
       <w:pPr>
         <w:pStyle w:val="Normal"/>
         <w:ind w:left="0"/>
       </w:pPr>
+      <w:r>
+        <w:rPr/>
+        <w:t xml:space="preserve">Testng - </w:t>
+      </w:r>
+      <w:hyperlink r:id="R99700943c1c74186">
+        <w:r>
+          <w:rPr>
+            <w:rStyle w:val="Hyperlink"/>
+          </w:rPr>
+          <w:t>https://mvnrepository.com/artifact/org.testng/testng/7.4.0</w:t>
+        </w:r>
+      </w:hyperlink>
     </w:p>
     <w:p>
       <w:pPr>
         <w:pStyle w:val="Normal"/>
         <w:ind w:left="0"/>
       </w:pPr>
+      <w:r>
+        <w:rPr/>
+        <w:t xml:space="preserve">Selenium - </w:t>
+      </w:r>
+      <w:hyperlink r:id="R54de5ee1d854402d">
+        <w:r>
+          <w:rPr>
+            <w:rStyle w:val="Hyperlink"/>
+          </w:rPr>
+          <w:t>https://mvnrepository.com/artifact/org.seleniumhq.selenium/selenium-java/3.141.59</w:t>
+        </w:r>
+      </w:hyperlink>
     </w:p>
     <w:p>
       <w:pPr>
@@ -5980,18 +6547,98 @@
         <w:pStyle w:val="Normal"/>
         <w:ind w:left="0"/>
       </w:pPr>
+      <w:r>
+        <w:rPr/>
+        <w:t xml:space="preserve">Excel </w:t>
+      </w:r>
     </w:p>
     <w:p>
       <w:pPr>
         <w:pStyle w:val="Normal"/>
         <w:ind w:left="0"/>
       </w:pPr>
+      <w:r>
+        <w:rPr/>
+        <w:t xml:space="preserve">Poi - </w:t>
+      </w:r>
+      <w:hyperlink r:id="R094164f4fa07456f">
+        <w:r>
+          <w:rPr>
+            <w:rStyle w:val="Hyperlink"/>
+          </w:rPr>
+          <w:t>https://mvnrepository.com/artifact/org.apache.poi/poi/5.0.0</w:t>
+        </w:r>
+      </w:hyperlink>
     </w:p>
     <w:p>
       <w:pPr>
         <w:pStyle w:val="Normal"/>
         <w:ind w:left="0"/>
       </w:pPr>
+      <w:r>
+        <w:rPr/>
+        <w:t>Poi-</w:t>
+      </w:r>
+      <w:r>
+        <w:rPr/>
+        <w:t>ooxml</w:t>
+      </w:r>
+      <w:r>
+        <w:rPr/>
+        <w:t xml:space="preserve"> - </w:t>
+      </w:r>
+      <w:hyperlink r:id="Rb7bd15d7a3d943d1">
+        <w:r>
+          <w:rPr>
+            <w:rStyle w:val="Hyperlink"/>
+          </w:rPr>
+          <w:t>https://mvnrepository.com/artifact/org.apache.poi/poi-ooxml/5.0.0</w:t>
+        </w:r>
+      </w:hyperlink>
+    </w:p>
+    <w:p>
+      <w:pPr>
+        <w:pStyle w:val="Normal"/>
+        <w:ind w:left="0"/>
+      </w:pPr>
+    </w:p>
+    <w:p>
+      <w:pPr>
+        <w:pStyle w:val="ListParagraph"/>
+        <w:numPr>
+          <w:ilvl w:val="0"/>
+          <w:numId w:val="17"/>
+        </w:numPr>
+        <w:ind/>
+        <w:rPr>
+          <w:rFonts w:ascii="Calibri" w:hAnsi="Calibri" w:eastAsia="Calibri" w:cs="Calibri" w:asciiTheme="minorAscii" w:hAnsiTheme="minorAscii" w:eastAsiaTheme="minorAscii" w:cstheme="minorAscii"/>
+          <w:sz w:val="22"/>
+          <w:szCs w:val="22"/>
+        </w:rPr>
+      </w:pPr>
+      <w:r>
+        <w:rPr/>
+        <w:t xml:space="preserve">Maven goals </w:t>
+      </w:r>
+    </w:p>
+    <w:p>
+      <w:pPr>
+        <w:pStyle w:val="ListParagraph"/>
+        <w:numPr>
+          <w:ilvl w:val="0"/>
+          <w:numId w:val="17"/>
+        </w:numPr>
+        <w:ind/>
+        <w:rPr>
+          <w:rFonts w:ascii="Calibri" w:hAnsi="Calibri" w:eastAsia="Calibri" w:cs="Calibri" w:asciiTheme="minorAscii" w:hAnsiTheme="minorAscii" w:eastAsiaTheme="minorAscii" w:cstheme="minorAscii"/>
+          <w:sz w:val="22"/>
+          <w:szCs w:val="22"/>
+        </w:rPr>
+      </w:pPr>
+      <w:r>
+        <w:rPr/>
+        <w:t>Maven settings file- C:\Users\JiDi\.m2</w:t>
+      </w:r>
     </w:p>
     <w:p>
       <w:pPr>
@@ -6847,6 +7494,285 @@
 
 <file path=word/numbering.xml><?xml version="1.0" encoding="utf-8"?>
 <w:numbering xmlns:wpc="http://schemas.microsoft.com/office/word/2010/wordprocessingCanvas" xmlns:mc="http://schemas.openxmlformats.org/markup-compatibility/2006" xmlns:o="urn:schemas-microsoft-com:office:office" xmlns:r="http://schemas.openxmlformats.org/officeDocument/2006/relationships" xmlns:m="http://schemas.openxmlformats.org/officeDocument/2006/math" xmlns:v="urn:schemas-microsoft-com:vml" xmlns:wp14="http://schemas.microsoft.com/office/word/2010/wordprocessingDrawing" xmlns:wp="http://schemas.openxmlformats.org/drawingml/2006/wordprocessingDrawing" xmlns:w10="urn:schemas-microsoft-com:office:word" xmlns:w="http://schemas.openxmlformats.org/wordprocessingml/2006/main" xmlns:w14="http://schemas.microsoft.com/office/word/2010/wordml" xmlns:w15="http://schemas.microsoft.com/office/word/2012/wordml" xmlns:wpg="http://schemas.microsoft.com/office/word/2010/wordprocessingGroup" xmlns:wpi="http://schemas.microsoft.com/office/word/2010/wordprocessingInk" xmlns:wne="http://schemas.microsoft.com/office/word/2006/wordml" xmlns:wps="http://schemas.microsoft.com/office/word/2010/wordprocessingShape" mc:Ignorable="w14 w15 wp14">
+  <w:abstractNum xmlns:w="http://schemas.openxmlformats.org/wordprocessingml/2006/main" w:abstractNumId="16">
+    <w:multiLevelType xmlns:w="http://schemas.openxmlformats.org/wordprocessingml/2006/main" w:val="hybridMultilevel"/>
+    <w:lvl xmlns:w="http://schemas.openxmlformats.org/wordprocessingml/2006/main" w:ilvl="0">
+      <w:start w:val="1"/>
+      <w:numFmt w:val="decimal"/>
+      <w:lvlText w:val="%1."/>
+      <w:lvlJc w:val="left"/>
+      <w:pPr>
+        <w:ind w:left="720" w:hanging="360"/>
+      </w:pPr>
+    </w:lvl>
+    <w:lvl xmlns:w="http://schemas.openxmlformats.org/wordprocessingml/2006/main" w:ilvl="1">
+      <w:start w:val="1"/>
+      <w:numFmt w:val="lowerLetter"/>
+      <w:lvlText w:val="%2."/>
+      <w:lvlJc w:val="left"/>
+      <w:pPr>
+        <w:ind w:left="1440" w:hanging="360"/>
+      </w:pPr>
+    </w:lvl>
+    <w:lvl xmlns:w="http://schemas.openxmlformats.org/wordprocessingml/2006/main" w:ilvl="2">
+      <w:start w:val="1"/>
+      <w:numFmt w:val="lowerRoman"/>
+      <w:lvlText w:val="%3."/>
+      <w:lvlJc w:val="right"/>
+      <w:pPr>
+        <w:ind w:left="2160" w:hanging="180"/>
+      </w:pPr>
+    </w:lvl>
+    <w:lvl xmlns:w="http://schemas.openxmlformats.org/wordprocessingml/2006/main" w:ilvl="3">
+      <w:start w:val="1"/>
+      <w:numFmt w:val="decimal"/>
+      <w:lvlText w:val="%4."/>
+      <w:lvlJc w:val="left"/>
+      <w:pPr>
+        <w:ind w:left="2880" w:hanging="360"/>
+      </w:pPr>
+    </w:lvl>
+    <w:lvl xmlns:w="http://schemas.openxmlformats.org/wordprocessingml/2006/main" w:ilvl="4">
+      <w:start w:val="1"/>
+      <w:numFmt w:val="lowerLetter"/>
+      <w:lvlText w:val="%5."/>
+      <w:lvlJc w:val="left"/>
+      <w:pPr>
+        <w:ind w:left="3600" w:hanging="360"/>
+      </w:pPr>
+    </w:lvl>
+    <w:lvl xmlns:w="http://schemas.openxmlformats.org/wordprocessingml/2006/main" w:ilvl="5">
+      <w:start w:val="1"/>
+      <w:numFmt w:val="lowerRoman"/>
+      <w:lvlText w:val="%6."/>
+      <w:lvlJc w:val="right"/>
+      <w:pPr>
+        <w:ind w:left="4320" w:hanging="180"/>
+      </w:pPr>
+    </w:lvl>
+    <w:lvl xmlns:w="http://schemas.openxmlformats.org/wordprocessingml/2006/main" w:ilvl="6">
+      <w:start w:val="1"/>
+      <w:numFmt w:val="decimal"/>
+      <w:lvlText w:val="%7."/>
+      <w:lvlJc w:val="left"/>
+      <w:pPr>
+        <w:ind w:left="5040" w:hanging="360"/>
+      </w:pPr>
+    </w:lvl>
+    <w:lvl xmlns:w="http://schemas.openxmlformats.org/wordprocessingml/2006/main" w:ilvl="7">
+      <w:start w:val="1"/>
+      <w:numFmt w:val="lowerLetter"/>
+      <w:lvlText w:val="%8."/>
+      <w:lvlJc w:val="left"/>
+      <w:pPr>
+        <w:ind w:left="5760" w:hanging="360"/>
+      </w:pPr>
+    </w:lvl>
+    <w:lvl xmlns:w="http://schemas.openxmlformats.org/wordprocessingml/2006/main" w:ilvl="8">
+      <w:start w:val="1"/>
+      <w:numFmt w:val="lowerRoman"/>
+      <w:lvlText w:val="%9."/>
+      <w:lvlJc w:val="right"/>
+      <w:pPr>
+        <w:ind w:left="6480" w:hanging="180"/>
+      </w:pPr>
+    </w:lvl>
+  </w:abstractNum>
+  <w:abstractNum xmlns:w="http://schemas.openxmlformats.org/wordprocessingml/2006/main" w:abstractNumId="15">
+    <w:multiLevelType xmlns:w="http://schemas.openxmlformats.org/wordprocessingml/2006/main" w:val="hybridMultilevel"/>
+    <w:lvl xmlns:w="http://schemas.openxmlformats.org/wordprocessingml/2006/main" w:ilvl="0">
+      <w:start w:val="1"/>
+      <w:numFmt w:val="decimal"/>
+      <w:lvlText w:val="%1."/>
+      <w:lvlJc w:val="left"/>
+      <w:pPr>
+        <w:ind w:left="720" w:hanging="360"/>
+      </w:pPr>
+    </w:lvl>
+    <w:lvl xmlns:w="http://schemas.openxmlformats.org/wordprocessingml/2006/main" w:ilvl="1">
+      <w:start w:val="1"/>
+      <w:numFmt w:val="lowerLetter"/>
+      <w:lvlText w:val="%2."/>
+      <w:lvlJc w:val="left"/>
+      <w:pPr>
+        <w:ind w:left="1440" w:hanging="360"/>
+      </w:pPr>
+    </w:lvl>
+    <w:lvl xmlns:w="http://schemas.openxmlformats.org/wordprocessingml/2006/main" w:ilvl="2">
+      <w:start w:val="1"/>
+      <w:numFmt w:val="lowerRoman"/>
+      <w:lvlText w:val="%3."/>
+      <w:lvlJc w:val="right"/>
+      <w:pPr>
+        <w:ind w:left="2160" w:hanging="180"/>
+      </w:pPr>
+    </w:lvl>
+    <w:lvl xmlns:w="http://schemas.openxmlformats.org/wordprocessingml/2006/main" w:ilvl="3">
+      <w:start w:val="1"/>
+      <w:numFmt w:val="decimal"/>
+      <w:lvlText w:val="%4."/>
+      <w:lvlJc w:val="left"/>
+      <w:pPr>
+        <w:ind w:left="2880" w:hanging="360"/>
+      </w:pPr>
+    </w:lvl>
+    <w:lvl xmlns:w="http://schemas.openxmlformats.org/wordprocessingml/2006/main" w:ilvl="4">
+      <w:start w:val="1"/>
+      <w:numFmt w:val="lowerLetter"/>
+      <w:lvlText w:val="%5."/>
+      <w:lvlJc w:val="left"/>
+      <w:pPr>
+        <w:ind w:left="3600" w:hanging="360"/>
+      </w:pPr>
+    </w:lvl>
+    <w:lvl xmlns:w="http://schemas.openxmlformats.org/wordprocessingml/2006/main" w:ilvl="5">
+      <w:start w:val="1"/>
+      <w:numFmt w:val="lowerRoman"/>
+      <w:lvlText w:val="%6."/>
+      <w:lvlJc w:val="right"/>
+      <w:pPr>
+        <w:ind w:left="4320" w:hanging="180"/>
+      </w:pPr>
+    </w:lvl>
+    <w:lvl xmlns:w="http://schemas.openxmlformats.org/wordprocessingml/2006/main" w:ilvl="6">
+      <w:start w:val="1"/>
+      <w:numFmt w:val="decimal"/>
+      <w:lvlText w:val="%7."/>
+      <w:lvlJc w:val="left"/>
+      <w:pPr>
+        <w:ind w:left="5040" w:hanging="360"/>
+      </w:pPr>
+    </w:lvl>
+    <w:lvl xmlns:w="http://schemas.openxmlformats.org/wordprocessingml/2006/main" w:ilvl="7">
+      <w:start w:val="1"/>
+      <w:numFmt w:val="lowerLetter"/>
+      <w:lvlText w:val="%8."/>
+      <w:lvlJc w:val="left"/>
+      <w:pPr>
+        <w:ind w:left="5760" w:hanging="360"/>
+      </w:pPr>
+    </w:lvl>
+    <w:lvl xmlns:w="http://schemas.openxmlformats.org/wordprocessingml/2006/main" w:ilvl="8">
+      <w:start w:val="1"/>
+      <w:numFmt w:val="lowerRoman"/>
+      <w:lvlText w:val="%9."/>
+      <w:lvlJc w:val="right"/>
+      <w:pPr>
+        <w:ind w:left="6480" w:hanging="180"/>
+      </w:pPr>
+    </w:lvl>
+  </w:abstractNum>
+  <w:abstractNum xmlns:w="http://schemas.openxmlformats.org/wordprocessingml/2006/main" w:abstractNumId="14">
+    <w:multiLevelType xmlns:w="http://schemas.openxmlformats.org/wordprocessingml/2006/main" w:val="hybridMultilevel"/>
+    <w:lvl xmlns:w="http://schemas.openxmlformats.org/wordprocessingml/2006/main" w:ilvl="0">
+      <w:start w:val="1"/>
+      <w:numFmt w:val="bullet"/>
+      <w:lvlText w:val=""/>
+      <w:lvlJc w:val="left"/>
+      <w:pPr>
+        <w:ind w:left="720" w:hanging="360"/>
+      </w:pPr>
+      <w:rPr>
+        <w:rFonts w:hint="default" w:ascii="Symbol" w:hAnsi="Symbol"/>
+      </w:rPr>
+    </w:lvl>
+    <w:lvl xmlns:w="http://schemas.openxmlformats.org/wordprocessingml/2006/main" w:ilvl="1">
+      <w:start w:val="1"/>
+      <w:numFmt w:val="bullet"/>
+      <w:lvlText w:val="o"/>
+      <w:lvlJc w:val="left"/>
+      <w:pPr>
+        <w:ind w:left="1440" w:hanging="360"/>
+      </w:pPr>
+      <w:rPr>
+        <w:rFonts w:hint="default" w:ascii="Courier New" w:hAnsi="Courier New"/>
+      </w:rPr>
+    </w:lvl>
+    <w:lvl xmlns:w="http://schemas.openxmlformats.org/wordprocessingml/2006/main" w:ilvl="2">
+      <w:start w:val="1"/>
+      <w:numFmt w:val="bullet"/>
+      <w:lvlText w:val=""/>
+      <w:lvlJc w:val="left"/>
+      <w:pPr>
+        <w:ind w:left="2160" w:hanging="360"/>
+      </w:pPr>
+      <w:rPr>
+        <w:rFonts w:hint="default" w:ascii="Wingdings" w:hAnsi="Wingdings"/>
+      </w:rPr>
+    </w:lvl>
+    <w:lvl xmlns:w="http://schemas.openxmlformats.org/wordprocessingml/2006/main" w:ilvl="3">
+      <w:start w:val="1"/>
+      <w:numFmt w:val="bullet"/>
+      <w:lvlText w:val=""/>
+      <w:lvlJc w:val="left"/>
+      <w:pPr>
+        <w:ind w:left="2880" w:hanging="360"/>
+      </w:pPr>
+      <w:rPr>
+        <w:rFonts w:hint="default" w:ascii="Symbol" w:hAnsi="Symbol"/>
+      </w:rPr>
+    </w:lvl>
+    <w:lvl xmlns:w="http://schemas.openxmlformats.org/wordprocessingml/2006/main" w:ilvl="4">
+      <w:start w:val="1"/>
+      <w:numFmt w:val="bullet"/>
+      <w:lvlText w:val="o"/>
+      <w:lvlJc w:val="left"/>
+      <w:pPr>
+        <w:ind w:left="3600" w:hanging="360"/>
+      </w:pPr>
+      <w:rPr>
+        <w:rFonts w:hint="default" w:ascii="Courier New" w:hAnsi="Courier New"/>
+      </w:rPr>
+    </w:lvl>
+    <w:lvl xmlns:w="http://schemas.openxmlformats.org/wordprocessingml/2006/main" w:ilvl="5">
+      <w:start w:val="1"/>
+      <w:numFmt w:val="bullet"/>
+      <w:lvlText w:val=""/>
+      <w:lvlJc w:val="left"/>
+      <w:pPr>
+        <w:ind w:left="4320" w:hanging="360"/>
+      </w:pPr>
+      <w:rPr>
+        <w:rFonts w:hint="default" w:ascii="Wingdings" w:hAnsi="Wingdings"/>
+      </w:rPr>
+    </w:lvl>
+    <w:lvl xmlns:w="http://schemas.openxmlformats.org/wordprocessingml/2006/main" w:ilvl="6">
+      <w:start w:val="1"/>
+      <w:numFmt w:val="bullet"/>
+      <w:lvlText w:val=""/>
+      <w:lvlJc w:val="left"/>
+      <w:pPr>
+        <w:ind w:left="5040" w:hanging="360"/>
+      </w:pPr>
+      <w:rPr>
+        <w:rFonts w:hint="default" w:ascii="Symbol" w:hAnsi="Symbol"/>
+      </w:rPr>
+    </w:lvl>
+    <w:lvl xmlns:w="http://schemas.openxmlformats.org/wordprocessingml/2006/main" w:ilvl="7">
+      <w:start w:val="1"/>
+      <w:numFmt w:val="bullet"/>
+      <w:lvlText w:val="o"/>
+      <w:lvlJc w:val="left"/>
+      <w:pPr>
+        <w:ind w:left="5760" w:hanging="360"/>
+      </w:pPr>
+      <w:rPr>
+        <w:rFonts w:hint="default" w:ascii="Courier New" w:hAnsi="Courier New"/>
+      </w:rPr>
+    </w:lvl>
+    <w:lvl xmlns:w="http://schemas.openxmlformats.org/wordprocessingml/2006/main" w:ilvl="8">
+      <w:start w:val="1"/>
+      <w:numFmt w:val="bullet"/>
+      <w:lvlText w:val=""/>
+      <w:lvlJc w:val="left"/>
+      <w:pPr>
+        <w:ind w:left="6480" w:hanging="360"/>
+      </w:pPr>
+      <w:rPr>
+        <w:rFonts w:hint="default" w:ascii="Wingdings" w:hAnsi="Wingdings"/>
+      </w:rPr>
+    </w:lvl>
+  </w:abstractNum>
   <w:abstractNum xmlns:w="http://schemas.openxmlformats.org/wordprocessingml/2006/main" w:abstractNumId="13">
     <w:multiLevelType xmlns:w="http://schemas.openxmlformats.org/wordprocessingml/2006/main" w:val="hybridMultilevel"/>
     <w:lvl xmlns:w="http://schemas.openxmlformats.org/wordprocessingml/2006/main" w:ilvl="0">
@@ -8148,6 +9074,15 @@
       </w:rPr>
     </w:lvl>
   </w:abstractNum>
+  <w:num w:numId="17">
+    <w:abstractNumId w:val="16"/>
+  </w:num>
+  <w:num w:numId="16">
+    <w:abstractNumId w:val="15"/>
+  </w:num>
+  <w:num w:numId="15">
+    <w:abstractNumId w:val="14"/>
+  </w:num>
   <w:num w:numId="14">
     <w:abstractNumId w:val="13"/>
   </w:num>

</xml_diff>